<commit_message>
[FC] Re-format VPH2012 abstract according to template.
git-svn-id: file:///var/svn/chaste/projects/FunctionalCuration@15791 b5f69653-2bf5-0310-8201-b0dafb8e1405
</commit_message>
<xml_diff>
--- a/papers/VPH2012 abstract.docx
+++ b/papers/VPH2012 abstract.docx
@@ -4,49 +4,517 @@
   <w:body>
     <w:p>
       <w:pPr>
+        <w:pStyle w:val="Title"/>
+        <w:rPr>
+          <w:ins w:id="5" w:author=" Jonathan Cooper" w:date="2012-06-08T09:50:00Z"/>
+        </w:rPr>
+        <w:pPrChange w:id="6" w:author=" Jonathan Cooper" w:date="2012-06-08T10:31:00Z">
+          <w:pPr>
+            <w:pStyle w:val="Heading1"/>
+          </w:pPr>
+        </w:pPrChange>
+      </w:pPr>
+      <w:ins w:id="7" w:author=" Jonathan Cooper" w:date="2012-06-08T09:50:00Z">
+        <w:r>
+          <w:t>Virtual experiments for reusable models</w:t>
+        </w:r>
+      </w:ins>
+    </w:p>
+    <w:p>
+      <w:pPr>
+        <w:spacing w:after="120"/>
+        <w:jc w:val="center"/>
+        <w:rPr>
+          <w:ins w:id="8" w:author=" Jonathan Cooper" w:date="2012-06-08T09:54:00Z"/>
+          <w:rStyle w:val="SubtitleChar"/>
+          <w:rFonts w:eastAsia="Arial Unicode MS"/>
+        </w:rPr>
+        <w:pPrChange w:id="9" w:author=" Jonathan Cooper" w:date="2012-06-08T10:34:00Z">
+          <w:pPr/>
+        </w:pPrChange>
+      </w:pPr>
+      <w:ins w:id="10" w:author=" Jonathan Cooper" w:date="2012-06-08T09:50:00Z">
+        <w:r>
+          <w:rPr>
+            <w:rStyle w:val="SubtitleChar"/>
+            <w:rFonts w:eastAsia="Arial Unicode MS"/>
+            <w:rPrChange w:id="11" w:author=" Jonathan Cooper" w:date="2012-06-08T09:53:00Z">
+              <w:rPr>
+                <w:rFonts w:eastAsia="Arial Unicode MS"/>
+              </w:rPr>
+            </w:rPrChange>
+          </w:rPr>
+          <w:t>Jonathan Cooper</w:t>
+        </w:r>
+        <w:r>
+          <w:rPr>
+            <w:rStyle w:val="SubtitleChar"/>
+            <w:rFonts w:eastAsia="Arial Unicode MS"/>
+            <w:vertAlign w:val="superscript"/>
+            <w:rPrChange w:id="12" w:author=" Jonathan Cooper" w:date="2012-06-08T10:43:00Z">
+              <w:rPr>
+                <w:rFonts w:eastAsia="Arial Unicode MS"/>
+                <w:vertAlign w:val="superscript"/>
+              </w:rPr>
+            </w:rPrChange>
+          </w:rPr>
+          <w:t>1</w:t>
+        </w:r>
+        <w:r>
+          <w:rPr>
+            <w:rStyle w:val="SubtitleChar"/>
+            <w:rFonts w:eastAsia="Arial Unicode MS"/>
+            <w:rPrChange w:id="13" w:author=" Jonathan Cooper" w:date="2012-06-08T09:53:00Z">
+              <w:rPr>
+                <w:rFonts w:eastAsia="Arial Unicode MS"/>
+              </w:rPr>
+            </w:rPrChange>
+          </w:rPr>
+          <w:t>, Gary Mirams</w:t>
+        </w:r>
+        <w:r>
+          <w:rPr>
+            <w:rStyle w:val="SubtitleChar"/>
+            <w:rFonts w:eastAsia="Arial Unicode MS"/>
+            <w:vertAlign w:val="superscript"/>
+            <w:rPrChange w:id="14" w:author=" Jonathan Cooper" w:date="2012-06-08T10:43:00Z">
+              <w:rPr>
+                <w:rFonts w:eastAsia="Arial Unicode MS"/>
+                <w:vertAlign w:val="superscript"/>
+              </w:rPr>
+            </w:rPrChange>
+          </w:rPr>
+          <w:t>1</w:t>
+        </w:r>
+        <w:r>
+          <w:rPr>
+            <w:rStyle w:val="SubtitleChar"/>
+            <w:rFonts w:eastAsia="Arial Unicode MS"/>
+            <w:rPrChange w:id="15" w:author=" Jonathan Cooper" w:date="2012-06-08T09:53:00Z">
+              <w:rPr>
+                <w:rFonts w:eastAsia="Arial Unicode MS"/>
+              </w:rPr>
+            </w:rPrChange>
+          </w:rPr>
+          <w:t>, Mark Slaymaker</w:t>
+        </w:r>
+        <w:r>
+          <w:rPr>
+            <w:rStyle w:val="SubtitleChar"/>
+            <w:rFonts w:eastAsia="Arial Unicode MS"/>
+            <w:vertAlign w:val="superscript"/>
+            <w:rPrChange w:id="16" w:author=" Jonathan Cooper" w:date="2012-06-08T10:43:00Z">
+              <w:rPr>
+                <w:rFonts w:eastAsia="Arial Unicode MS"/>
+                <w:vertAlign w:val="superscript"/>
+              </w:rPr>
+            </w:rPrChange>
+          </w:rPr>
+          <w:t>1</w:t>
+        </w:r>
+        <w:r>
+          <w:rPr>
+            <w:rStyle w:val="SubtitleChar"/>
+            <w:rFonts w:eastAsia="Arial Unicode MS"/>
+            <w:rPrChange w:id="17" w:author=" Jonathan Cooper" w:date="2012-06-08T09:53:00Z">
+              <w:rPr>
+                <w:rFonts w:eastAsia="Arial Unicode MS"/>
+              </w:rPr>
+            </w:rPrChange>
+          </w:rPr>
+          <w:t>, Andrew Simpson</w:t>
+        </w:r>
+        <w:r>
+          <w:rPr>
+            <w:rStyle w:val="SubtitleChar"/>
+            <w:rFonts w:eastAsia="Arial Unicode MS"/>
+            <w:vertAlign w:val="superscript"/>
+            <w:rPrChange w:id="18" w:author=" Jonathan Cooper" w:date="2012-06-08T10:43:00Z">
+              <w:rPr>
+                <w:rFonts w:eastAsia="Arial Unicode MS"/>
+                <w:vertAlign w:val="superscript"/>
+              </w:rPr>
+            </w:rPrChange>
+          </w:rPr>
+          <w:t>1</w:t>
+        </w:r>
+        <w:r>
+          <w:rPr>
+            <w:rStyle w:val="SubtitleChar"/>
+            <w:rFonts w:eastAsia="Arial Unicode MS"/>
+            <w:rPrChange w:id="19" w:author=" Jonathan Cooper" w:date="2012-06-08T09:53:00Z">
+              <w:rPr>
+                <w:rFonts w:eastAsia="Arial Unicode MS"/>
+              </w:rPr>
+            </w:rPrChange>
+          </w:rPr>
+          <w:t>, Jon Olav Vik</w:t>
+        </w:r>
+        <w:r>
+          <w:rPr>
+            <w:rStyle w:val="SubtitleChar"/>
+            <w:rFonts w:eastAsia="Arial Unicode MS"/>
+            <w:vertAlign w:val="superscript"/>
+            <w:rPrChange w:id="20" w:author=" Jonathan Cooper" w:date="2012-06-08T10:43:00Z">
+              <w:rPr>
+                <w:rFonts w:eastAsia="Arial Unicode MS"/>
+                <w:vertAlign w:val="superscript"/>
+              </w:rPr>
+            </w:rPrChange>
+          </w:rPr>
+          <w:t>2</w:t>
+        </w:r>
+        <w:r>
+          <w:rPr>
+            <w:rStyle w:val="SubtitleChar"/>
+            <w:rFonts w:eastAsia="Arial Unicode MS"/>
+            <w:rPrChange w:id="21" w:author=" Jonathan Cooper" w:date="2012-06-08T09:53:00Z">
+              <w:rPr>
+                <w:rFonts w:eastAsia="Arial Unicode MS"/>
+              </w:rPr>
+            </w:rPrChange>
+          </w:rPr>
+          <w:t>, Dagmar Waltemath</w:t>
+        </w:r>
+        <w:r>
+          <w:rPr>
+            <w:rStyle w:val="SubtitleChar"/>
+            <w:rFonts w:eastAsia="Arial Unicode MS"/>
+            <w:vertAlign w:val="superscript"/>
+            <w:rPrChange w:id="22" w:author=" Jonathan Cooper" w:date="2012-06-08T10:43:00Z">
+              <w:rPr>
+                <w:rFonts w:eastAsia="Arial Unicode MS"/>
+                <w:vertAlign w:val="superscript"/>
+              </w:rPr>
+            </w:rPrChange>
+          </w:rPr>
+          <w:t>3</w:t>
+        </w:r>
+      </w:ins>
+    </w:p>
+    <w:p>
+      <w:pPr>
+        <w:spacing w:after="120"/>
+        <w:jc w:val="center"/>
+        <w:rPr>
+          <w:ins w:id="23" w:author=" Jonathan Cooper" w:date="2012-06-08T09:57:00Z"/>
+          <w:i/>
+          <w:szCs w:val="22"/>
+        </w:rPr>
+        <w:pPrChange w:id="24" w:author=" Jonathan Cooper" w:date="2012-06-08T09:55:00Z">
+          <w:pPr/>
+        </w:pPrChange>
+      </w:pPr>
+      <w:ins w:id="25" w:author=" Jonathan Cooper" w:date="2012-06-08T09:50:00Z">
+        <w:r>
+          <w:rPr>
+            <w:i/>
+            <w:szCs w:val="22"/>
+            <w:vertAlign w:val="superscript"/>
+          </w:rPr>
+          <w:t>1</w:t>
+        </w:r>
+        <w:r>
+          <w:rPr>
+            <w:i/>
+            <w:szCs w:val="22"/>
+            <w:rPrChange w:id="26" w:author=" Jonathan Cooper" w:date="2012-06-08T09:55:00Z">
+              <w:rPr/>
+            </w:rPrChange>
+          </w:rPr>
+          <w:t>Dep</w:t>
+        </w:r>
+      </w:ins>
+      <w:ins w:id="27" w:author=" Jonathan Cooper" w:date="2012-06-08T09:56:00Z">
+        <w:r>
+          <w:rPr>
+            <w:i/>
+            <w:szCs w:val="22"/>
+          </w:rPr>
+          <w:t>t.</w:t>
+        </w:r>
+      </w:ins>
+      <w:ins w:id="28" w:author=" Jonathan Cooper" w:date="2012-06-08T09:50:00Z">
+        <w:r>
+          <w:rPr>
+            <w:i/>
+            <w:szCs w:val="22"/>
+            <w:rPrChange w:id="29" w:author=" Jonathan Cooper" w:date="2012-06-08T09:55:00Z">
+              <w:rPr/>
+            </w:rPrChange>
+          </w:rPr>
+          <w:t xml:space="preserve"> of Computer Science, University of Oxford</w:t>
+        </w:r>
+      </w:ins>
+      <w:ins w:id="30" w:author=" Jonathan Cooper" w:date="2012-06-08T09:56:00Z">
+        <w:r>
+          <w:rPr>
+            <w:i/>
+            <w:szCs w:val="22"/>
+          </w:rPr>
+          <w:t xml:space="preserve">  </w:t>
+        </w:r>
+      </w:ins>
+      <w:ins w:id="31" w:author=" Jonathan Cooper" w:date="2012-06-08T09:50:00Z">
+        <w:r>
+          <w:rPr>
+            <w:i/>
+            <w:szCs w:val="22"/>
+            <w:vertAlign w:val="superscript"/>
+            <w:rPrChange w:id="32" w:author=" Jonathan Cooper" w:date="2012-06-08T09:55:00Z">
+              <w:rPr>
+                <w:vertAlign w:val="superscript"/>
+              </w:rPr>
+            </w:rPrChange>
+          </w:rPr>
+          <w:t>2</w:t>
+        </w:r>
+        <w:r>
+          <w:rPr>
+            <w:i/>
+            <w:szCs w:val="22"/>
+            <w:rPrChange w:id="33" w:author=" Jonathan Cooper" w:date="2012-06-08T09:55:00Z">
+              <w:rPr/>
+            </w:rPrChange>
+          </w:rPr>
+          <w:t>Centre for Integrative Genetics, Norwegian University of Life Sc</w:t>
+        </w:r>
+        <w:r>
+          <w:rPr>
+            <w:i/>
+            <w:szCs w:val="22"/>
+            <w:rPrChange w:id="34" w:author=" Jonathan Cooper" w:date="2012-06-08T09:55:00Z">
+              <w:rPr/>
+            </w:rPrChange>
+          </w:rPr>
+          <w:t>i</w:t>
+        </w:r>
+        <w:r>
+          <w:rPr>
+            <w:i/>
+            <w:szCs w:val="22"/>
+            <w:rPrChange w:id="35" w:author=" Jonathan Cooper" w:date="2012-06-08T09:55:00Z">
+              <w:rPr/>
+            </w:rPrChange>
+          </w:rPr>
+          <w:t>ences</w:t>
+        </w:r>
+      </w:ins>
+      <w:ins w:id="36" w:author=" Jonathan Cooper" w:date="2012-06-08T09:56:00Z">
+        <w:r>
+          <w:rPr>
+            <w:i/>
+            <w:szCs w:val="22"/>
+          </w:rPr>
+          <w:t xml:space="preserve">  </w:t>
+        </w:r>
+      </w:ins>
+      <w:ins w:id="37" w:author=" Jonathan Cooper" w:date="2012-06-08T09:50:00Z">
+        <w:r>
+          <w:rPr>
+            <w:i/>
+            <w:szCs w:val="22"/>
+            <w:vertAlign w:val="superscript"/>
+            <w:rPrChange w:id="38" w:author=" Jonathan Cooper" w:date="2012-06-08T09:55:00Z">
+              <w:rPr>
+                <w:vertAlign w:val="superscript"/>
+              </w:rPr>
+            </w:rPrChange>
+          </w:rPr>
+          <w:t>3</w:t>
+        </w:r>
+        <w:r>
+          <w:rPr>
+            <w:i/>
+            <w:szCs w:val="22"/>
+            <w:rPrChange w:id="39" w:author=" Jonathan Cooper" w:date="2012-06-08T09:55:00Z">
+              <w:rPr/>
+            </w:rPrChange>
+          </w:rPr>
+          <w:t>Dep</w:t>
+        </w:r>
+      </w:ins>
+      <w:ins w:id="40" w:author=" Jonathan Cooper" w:date="2012-06-08T09:56:00Z">
+        <w:r>
+          <w:rPr>
+            <w:i/>
+            <w:szCs w:val="22"/>
+          </w:rPr>
+          <w:t>t.</w:t>
+        </w:r>
+      </w:ins>
+      <w:ins w:id="41" w:author=" Jonathan Cooper" w:date="2012-06-08T09:50:00Z">
+        <w:r>
+          <w:rPr>
+            <w:i/>
+            <w:szCs w:val="22"/>
+            <w:rPrChange w:id="42" w:author=" Jonathan Cooper" w:date="2012-06-08T09:55:00Z">
+              <w:rPr/>
+            </w:rPrChange>
+          </w:rPr>
+          <w:t xml:space="preserve"> of Systems Biology and Bioinformatics, University of Ros</w:t>
+        </w:r>
+        <w:r>
+          <w:rPr>
+            <w:i/>
+            <w:szCs w:val="22"/>
+          </w:rPr>
+          <w:t>tock</w:t>
+        </w:r>
+      </w:ins>
+    </w:p>
+    <w:p>
+      <w:pPr>
+        <w:spacing w:after="240"/>
+        <w:jc w:val="left"/>
+        <w:rPr>
+          <w:ins w:id="43" w:author=" Jonathan Cooper" w:date="2012-06-08T09:50:00Z"/>
+          <w:sz w:val="20"/>
+          <w:rPrChange w:id="44" w:author=" Jonathan Cooper" w:date="2012-06-08T10:35:00Z">
+            <w:rPr>
+              <w:ins w:id="45" w:author=" Jonathan Cooper" w:date="2012-06-08T09:50:00Z"/>
+            </w:rPr>
+          </w:rPrChange>
+        </w:rPr>
+        <w:pPrChange w:id="46" w:author=" Jonathan Cooper" w:date="2012-06-08T10:35:00Z">
+          <w:pPr/>
+        </w:pPrChange>
+      </w:pPr>
+      <w:ins w:id="47" w:author=" Jonathan Cooper" w:date="2012-06-08T09:57:00Z">
+        <w:r>
+          <w:rPr>
+            <w:sz w:val="20"/>
+            <w:rPrChange w:id="48" w:author=" Jonathan Cooper" w:date="2012-06-08T10:35:00Z">
+              <w:rPr/>
+            </w:rPrChange>
+          </w:rPr>
+          <w:t xml:space="preserve">Correspondence: </w:t>
+        </w:r>
+        <w:r>
+          <w:rPr>
+            <w:sz w:val="20"/>
+            <w:rPrChange w:id="49" w:author=" Jonathan Cooper" w:date="2012-06-08T10:35:00Z">
+              <w:rPr/>
+            </w:rPrChange>
+          </w:rPr>
+          <w:fldChar w:fldCharType="begin"/>
+        </w:r>
+        <w:r>
+          <w:rPr>
+            <w:sz w:val="20"/>
+            <w:rPrChange w:id="50" w:author=" Jonathan Cooper" w:date="2012-06-08T10:35:00Z">
+              <w:rPr/>
+            </w:rPrChange>
+          </w:rPr>
+          <w:instrText xml:space="preserve"> HYPERLINK "mailto:jonathan.cooper@cs.ox.ac.uk" </w:instrText>
+        </w:r>
+        <w:r>
+          <w:rPr>
+            <w:sz w:val="20"/>
+            <w:rPrChange w:id="51" w:author=" Jonathan Cooper" w:date="2012-06-08T10:35:00Z">
+              <w:rPr/>
+            </w:rPrChange>
+          </w:rPr>
+          <w:fldChar w:fldCharType="separate"/>
+        </w:r>
+        <w:r>
+          <w:rPr>
+            <w:rStyle w:val="Hyperlink"/>
+            <w:sz w:val="20"/>
+            <w:rPrChange w:id="52" w:author=" Jonathan Cooper" w:date="2012-06-08T10:35:00Z">
+              <w:rPr>
+                <w:rStyle w:val="Hyperlink"/>
+              </w:rPr>
+            </w:rPrChange>
+          </w:rPr>
+          <w:t>jonathan.cooper@cs.ox.ac.uk</w:t>
+        </w:r>
+        <w:r>
+          <w:rPr>
+            <w:sz w:val="20"/>
+            <w:rPrChange w:id="53" w:author=" Jonathan Cooper" w:date="2012-06-08T10:35:00Z">
+              <w:rPr/>
+            </w:rPrChange>
+          </w:rPr>
+          <w:fldChar w:fldCharType="end"/>
+        </w:r>
+        <w:r>
+          <w:rPr>
+            <w:sz w:val="20"/>
+            <w:rPrChange w:id="54" w:author=" Jonathan Cooper" w:date="2012-06-08T10:35:00Z">
+              <w:rPr/>
+            </w:rPrChange>
+          </w:rPr>
+          <w:t xml:space="preserve">, </w:t>
+        </w:r>
+        <w:proofErr w:type="spellStart"/>
+        <w:r>
+          <w:rPr>
+            <w:sz w:val="20"/>
+            <w:rPrChange w:id="55" w:author=" Jonathan Cooper" w:date="2012-06-08T10:35:00Z">
+              <w:rPr/>
+            </w:rPrChange>
+          </w:rPr>
+          <w:t>Wolfson</w:t>
+        </w:r>
+        <w:proofErr w:type="spellEnd"/>
+        <w:r>
+          <w:rPr>
+            <w:sz w:val="20"/>
+            <w:rPrChange w:id="56" w:author=" Jonathan Cooper" w:date="2012-06-08T10:35:00Z">
+              <w:rPr/>
+            </w:rPrChange>
+          </w:rPr>
+          <w:t xml:space="preserve"> Building, Parks Rd, Oxford, OX1 3QD, UK</w:t>
+        </w:r>
+      </w:ins>
+    </w:p>
+    <w:p>
+      <w:pPr>
         <w:pStyle w:val="Heading2"/>
-        <w:spacing w:before="0"/>
-      </w:pPr>
-      <w:commentRangeStart w:id="0"/>
-      <w:commentRangeStart w:id="1"/>
+        <w:pPrChange w:id="57" w:author=" Jonathan Cooper" w:date="2012-06-08T10:32:00Z">
+          <w:pPr>
+            <w:outlineLvl w:val="1"/>
+          </w:pPr>
+        </w:pPrChange>
+      </w:pPr>
+      <w:commentRangeStart w:id="58"/>
+      <w:commentRangeStart w:id="59"/>
       <w:r>
         <w:t>Introduction</w:t>
       </w:r>
-      <w:commentRangeEnd w:id="0"/>
+      <w:commentRangeEnd w:id="58"/>
       <w:r>
         <w:rPr>
           <w:rStyle w:val="CommentReference"/>
-          <w:rFonts w:ascii="Times New Roman" w:hAnsi="Times New Roman" w:cs="Times New Roman"/>
           <w:b w:val="0"/>
           <w:bCs w:val="0"/>
           <w:iCs w:val="0"/>
         </w:rPr>
-        <w:commentReference w:id="0"/>
-      </w:r>
-      <w:commentRangeEnd w:id="1"/>
+        <w:commentReference w:id="58"/>
+      </w:r>
+      <w:commentRangeEnd w:id="59"/>
       <w:r>
         <w:rPr>
           <w:rStyle w:val="CommentReference"/>
-          <w:rFonts w:ascii="Times New Roman" w:hAnsi="Times New Roman" w:cs="Times New Roman"/>
           <w:b w:val="0"/>
           <w:bCs w:val="0"/>
           <w:iCs w:val="0"/>
         </w:rPr>
-        <w:commentReference w:id="1"/>
+        <w:commentReference w:id="59"/>
       </w:r>
     </w:p>
     <w:p>
+      <w:pPr>
+        <w:rPr>
+          <w:del w:id="60" w:author=" Jonathan Cooper" w:date="2012-06-08T10:26:00Z"/>
+        </w:rPr>
+      </w:pPr>
       <w:r>
         <w:t>One of the key issues in computational biology is the way we integrate models and data</w:t>
       </w:r>
       <w:r>
-        <w:t>, e.g. in model fi</w:t>
-      </w:r>
-      <w:r>
-        <w:t>t</w:t>
-      </w:r>
-      <w:r>
-        <w:t>ting, validation, or selection</w:t>
+        <w:t>, e.g. in model fitting, validation, or selection</w:t>
       </w:r>
       <w:r>
         <w:t xml:space="preserve">. </w:t>
@@ -55,22 +523,40 @@
         <w:t xml:space="preserve">Current approaches are typically ad-hoc and disconnected, </w:t>
       </w:r>
       <w:r>
-        <w:t>and a more formal, integrated approach is urgently needed</w:t>
-      </w:r>
-      <w:r>
-        <w:t xml:space="preserve">. A quantitative model should provide an unambiguous and testable description of a proposed mechanism. However, </w:t>
-      </w:r>
-      <w:r>
-        <w:t>today the results obtained from model simulation and anal</w:t>
-      </w:r>
-      <w:r>
-        <w:t>y</w:t>
-      </w:r>
-      <w:r>
-        <w:t>sis are often not reproducible</w:t>
-      </w:r>
-      <w:r>
-        <w:t xml:space="preserve">, and the models </w:t>
+        <w:t>and a more formal, int</w:t>
+      </w:r>
+      <w:r>
+        <w:t>e</w:t>
+      </w:r>
+      <w:r>
+        <w:t>grated approach is urgently needed</w:t>
+      </w:r>
+      <w:r>
+        <w:t>. A quantitative model should provide an unambiguous and testable d</w:t>
+      </w:r>
+      <w:r>
+        <w:t>e</w:t>
+      </w:r>
+      <w:r>
+        <w:t>scription of a proposed mech</w:t>
+      </w:r>
+      <w:r>
+        <w:t>a</w:t>
+      </w:r>
+      <w:r>
+        <w:t xml:space="preserve">nism. However, </w:t>
+      </w:r>
+      <w:r>
+        <w:t>today the results obtained from model simulation and analysis are often not reproducible</w:t>
+      </w:r>
+      <w:r>
+        <w:t>, and the mo</w:t>
+      </w:r>
+      <w:r>
+        <w:t>d</w:t>
+      </w:r>
+      <w:r>
+        <w:t xml:space="preserve">els </w:t>
       </w:r>
       <w:r>
         <w:t xml:space="preserve">therefore </w:t>
@@ -85,16 +571,15 @@
         <w:t>T</w:t>
       </w:r>
       <w:r>
-        <w:t>asks such as comparing different hypotheses against experimental data, determining a model's suitability or limitations for a particular study, or incremental development of models, are still cha</w:t>
-      </w:r>
-      <w:r>
-        <w:t>l</w:t>
-      </w:r>
-      <w:r>
-        <w:t>lenging and often performed inadequately.</w:t>
+        <w:t>asks such as comparing different hypotheses against experimental data, determining a model's suitability or limitations for a particular study, or incremental development of models, are still challenging and often performed inadequately.</w:t>
       </w:r>
     </w:p>
     <w:p>
+      <w:ins w:id="61" w:author=" Jonathan Cooper" w:date="2012-06-08T10:26:00Z">
+        <w:r>
+          <w:t xml:space="preserve"> </w:t>
+        </w:r>
+      </w:ins>
       <w:r>
         <w:t xml:space="preserve">Various </w:t>
       </w:r>
@@ -104,12 +589,12 @@
       <w:r>
         <w:t xml:space="preserve"> [e.g. </w:t>
       </w:r>
-      <w:del w:id="2" w:author=" Jonathan Cooper" w:date="2012-06-06T15:37:00Z">
+      <w:del w:id="62" w:author=" Jonathan Cooper" w:date="2012-06-06T15:37:00Z">
         <w:r>
           <w:delText>5</w:delText>
         </w:r>
       </w:del>
-      <w:ins w:id="3" w:author=" Jonathan Cooper" w:date="2012-06-06T15:37:00Z">
+      <w:ins w:id="63" w:author=" Jonathan Cooper" w:date="2012-06-06T15:37:00Z">
         <w:r>
           <w:t>1</w:t>
         </w:r>
@@ -119,42 +604,42 @@
         <w:t>,</w:t>
       </w:r>
       <w:proofErr w:type="gramEnd"/>
-      <w:del w:id="4" w:author=" Jonathan Cooper" w:date="2012-06-06T15:37:00Z">
+      <w:del w:id="64" w:author=" Jonathan Cooper" w:date="2012-06-06T15:37:00Z">
         <w:r>
           <w:delText>6</w:delText>
         </w:r>
       </w:del>
-      <w:ins w:id="5" w:author=" Jonathan Cooper" w:date="2012-06-06T15:37:00Z">
+      <w:ins w:id="65" w:author=" Jonathan Cooper" w:date="2012-06-06T15:37:00Z">
         <w:r>
           <w:t>2</w:t>
         </w:r>
       </w:ins>
       <w:r>
-        <w:t xml:space="preserve">] and so the models can be exchanged. However more information is needed. </w:t>
+        <w:t>] and so the models can be e</w:t>
+      </w:r>
+      <w:r>
+        <w:t>x</w:t>
+      </w:r>
+      <w:r>
+        <w:t xml:space="preserve">changed. However more information is needed. </w:t>
       </w:r>
       <w:r>
         <w:rPr>
           <w:i/>
         </w:rPr>
-        <w:t>Vi</w:t>
-      </w:r>
-      <w:r>
-        <w:rPr>
-          <w:i/>
-        </w:rPr>
-        <w:t>r</w:t>
-      </w:r>
-      <w:r>
-        <w:rPr>
-          <w:i/>
-        </w:rPr>
-        <w:t>tual experiments</w:t>
+        <w:t>Virtual experiments</w:t>
       </w:r>
       <w:r>
         <w:t xml:space="preserve"> are required in order to </w:t>
       </w:r>
       <w:r>
-        <w:t>simulat</w:t>
+        <w:t>sim</w:t>
+      </w:r>
+      <w:r>
+        <w:t>u</w:t>
+      </w:r>
+      <w:r>
+        <w:t>lat</w:t>
       </w:r>
       <w:r>
         <w:t>e</w:t>
@@ -163,20 +648,14 @@
         <w:t xml:space="preserve"> in the models precisely the same protocols employed in generating the experimental data used to develop or test the models</w:t>
       </w:r>
       <w:r>
-        <w:t>. Furthermore these protocol descri</w:t>
-      </w:r>
-      <w:r>
-        <w:t>p</w:t>
-      </w:r>
-      <w:r>
-        <w:t>tions must also be sharable in standard formats (e.g. building on SED-ML [</w:t>
-      </w:r>
-      <w:del w:id="6" w:author=" Jonathan Cooper" w:date="2012-06-06T15:38:00Z">
+        <w:t>. Furthermore these protocol descriptions must also be sharable in standard formats (e.g. building on SED-ML [</w:t>
+      </w:r>
+      <w:del w:id="66" w:author=" Jonathan Cooper" w:date="2012-06-06T15:38:00Z">
         <w:r>
           <w:delText>12</w:delText>
         </w:r>
       </w:del>
-      <w:ins w:id="7" w:author=" Jonathan Cooper" w:date="2012-06-06T15:38:00Z">
+      <w:ins w:id="67" w:author=" Jonathan Cooper" w:date="2012-06-06T15:38:00Z">
         <w:r>
           <w:t>3</w:t>
         </w:r>
@@ -196,7 +675,13 @@
         <w:t>d</w:t>
       </w:r>
       <w:r>
-        <w:t>ing experimental data</w:t>
+        <w:t>ing exper</w:t>
+      </w:r>
+      <w:r>
+        <w:t>i</w:t>
+      </w:r>
+      <w:r>
+        <w:t>mental data</w:t>
       </w:r>
       <w:r>
         <w:t>,</w:t>
@@ -230,12 +715,12 @@
       <w:r>
         <w:t>[</w:t>
       </w:r>
-      <w:del w:id="8" w:author=" Jonathan Cooper" w:date="2012-06-06T15:38:00Z">
+      <w:del w:id="68" w:author=" Jonathan Cooper" w:date="2012-06-06T15:38:00Z">
         <w:r>
           <w:delText>3</w:delText>
         </w:r>
       </w:del>
-      <w:ins w:id="9" w:author=" Jonathan Cooper" w:date="2012-06-06T15:38:00Z">
+      <w:ins w:id="69" w:author=" Jonathan Cooper" w:date="2012-06-06T15:38:00Z">
         <w:r>
           <w:t>4</w:t>
         </w:r>
@@ -264,12 +749,12 @@
       <w:r>
         <w:t>VPH-FET roadmap [</w:t>
       </w:r>
-      <w:del w:id="10" w:author=" Jonathan Cooper" w:date="2012-06-06T15:38:00Z">
+      <w:del w:id="70" w:author=" Jonathan Cooper" w:date="2012-06-06T15:38:00Z">
         <w:r>
           <w:delText>11</w:delText>
         </w:r>
       </w:del>
-      <w:ins w:id="11" w:author=" Jonathan Cooper" w:date="2012-06-06T15:38:00Z">
+      <w:ins w:id="71" w:author=" Jonathan Cooper" w:date="2012-06-06T15:38:00Z">
         <w:r>
           <w:t>5</w:t>
         </w:r>
@@ -278,34 +763,40 @@
         <w:t>]</w:t>
       </w:r>
       <w:r>
-        <w:t xml:space="preserve">. As discussed there, </w:t>
-      </w:r>
-      <w:r>
-        <w:t>both technical and societal cha</w:t>
-      </w:r>
-      <w:r>
-        <w:t>l</w:t>
-      </w:r>
-      <w:r>
-        <w:t>lenges to achieving such a vision</w:t>
+        <w:t>. As di</w:t>
+      </w:r>
+      <w:r>
+        <w:t>s</w:t>
+      </w:r>
+      <w:r>
+        <w:t xml:space="preserve">cussed there, </w:t>
+      </w:r>
+      <w:r>
+        <w:t>both technical and societal challenges to achieving such a vision</w:t>
       </w:r>
       <w:r>
         <w:t xml:space="preserve"> exist</w:t>
       </w:r>
       <w:r>
-        <w:t>. Given the broad range of models and experiments studied in the life sciences, developing standard formats to represent them is a significant and on-going task. Much effort is then needed to develop the tool infrastructure around such standards</w:t>
+        <w:t>. Given the broad range of models and experiments studied in the life sciences, developing standard formats to represent them is a si</w:t>
+      </w:r>
+      <w:r>
+        <w:t>g</w:t>
+      </w:r>
+      <w:r>
+        <w:t>nificant and on-going task. Much effort is then needed to develop the tool infrastructure around such stan</w:t>
+      </w:r>
+      <w:r>
+        <w:t>d</w:t>
+      </w:r>
+      <w:r>
+        <w:t>ards</w:t>
       </w:r>
       <w:r>
         <w:t>.</w:t>
       </w:r>
       <w:r>
-        <w:t xml:space="preserve"> Perhaps even more challenging ho</w:t>
-      </w:r>
-      <w:r>
-        <w:t>w</w:t>
-      </w:r>
-      <w:r>
-        <w:t>ever is achieving c</w:t>
+        <w:t xml:space="preserve"> Perhaps even more challenging however is achieving c</w:t>
       </w:r>
       <w:r>
         <w:t>ommunity uptake</w:t>
@@ -317,13 +808,19 @@
         <w:t xml:space="preserve">It </w:t>
       </w:r>
       <w:r>
-        <w:t>requires signi</w:t>
-      </w:r>
-      <w:r>
-        <w:t>f</w:t>
-      </w:r>
-      <w:r>
-        <w:t>icant progress on usability of solutions, including good documentation and training materials. It also requires that solutions provide added value to researchers, with demonstrator projects by “eager adopters” manifesting the potential impact.</w:t>
+        <w:t>requires significant pr</w:t>
+      </w:r>
+      <w:r>
+        <w:t>o</w:t>
+      </w:r>
+      <w:r>
+        <w:t>gress on usability of solutions, including good documentation and training materials. It also requires that s</w:t>
+      </w:r>
+      <w:r>
+        <w:t>o</w:t>
+      </w:r>
+      <w:r>
+        <w:t>lutions provide added value to researchers, with demonstrator projects by “eager adopters” manifesting the potential impact.</w:t>
       </w:r>
     </w:p>
     <w:p>
@@ -358,9 +855,13 @@
     <w:p>
       <w:pPr>
         <w:pStyle w:val="Heading2"/>
-      </w:pPr>
-      <w:r>
-        <w:lastRenderedPageBreak/>
+        <w:pPrChange w:id="72" w:author=" Jonathan Cooper" w:date="2012-06-08T10:33:00Z">
+          <w:pPr>
+            <w:outlineLvl w:val="1"/>
+          </w:pPr>
+        </w:pPrChange>
+      </w:pPr>
+      <w:r>
         <w:t>Use-cases</w:t>
       </w:r>
     </w:p>
@@ -384,13 +885,7 @@
         <w:t xml:space="preserve"> standard</w:t>
       </w:r>
       <w:r>
-        <w:t xml:space="preserve"> fo</w:t>
-      </w:r>
-      <w:r>
-        <w:t>r</w:t>
-      </w:r>
-      <w:r>
-        <w:t xml:space="preserve">mats </w:t>
+        <w:t xml:space="preserve"> formats </w:t>
       </w:r>
       <w:r>
         <w:t>needs to be driven by specific scientific applic</w:t>
@@ -405,30 +900,13 @@
         <w:t xml:space="preserve">the results </w:t>
       </w:r>
       <w:r>
-        <w:t>are to be pragmatic, useful, us</w:t>
-      </w:r>
-      <w:bookmarkStart w:id="12" w:name="_GoBack"/>
-      <w:bookmarkEnd w:id="12"/>
-      <w:r>
-        <w:t>able, and hence taken up by the community. The benefits need to be demonstrated to potential users through concrete use</w:t>
+        <w:t>are to be pragmatic, useful, usable, and hence taken up by the community. The benefits need to be demonstrated to potential users through concrete use</w:t>
       </w:r>
       <w:r>
         <w:t>-</w:t>
       </w:r>
       <w:r>
-        <w:t>cases. Our investigation of the requir</w:t>
-      </w:r>
-      <w:r>
-        <w:t>e</w:t>
-      </w:r>
-      <w:r>
-        <w:t>ments for virtual experiments, and our tool develo</w:t>
-      </w:r>
-      <w:r>
-        <w:t>p</w:t>
-      </w:r>
-      <w:r>
-        <w:t>ment</w:t>
+        <w:t>cases. Our investigation of the requirements for virtual experiments, and our tool development</w:t>
       </w:r>
       <w:r>
         <w:t>s</w:t>
@@ -441,24 +919,18 @@
       <w:r>
         <w:t>Our primary application area, also considered in [</w:t>
       </w:r>
-      <w:del w:id="13" w:author=" Jonathan Cooper" w:date="2012-06-06T15:39:00Z">
+      <w:del w:id="73" w:author=" Jonathan Cooper" w:date="2012-06-06T15:39:00Z">
         <w:r>
           <w:delText>3</w:delText>
         </w:r>
       </w:del>
-      <w:ins w:id="14" w:author=" Jonathan Cooper" w:date="2012-06-06T15:39:00Z">
+      <w:ins w:id="74" w:author=" Jonathan Cooper" w:date="2012-06-06T15:39:00Z">
         <w:r>
           <w:t>4</w:t>
         </w:r>
       </w:ins>
       <w:r>
-        <w:t>], is cardiac electrophysiology. It has several features ma</w:t>
-      </w:r>
-      <w:r>
-        <w:t>k</w:t>
-      </w:r>
-      <w:r>
-        <w:t xml:space="preserve">ing it well suited to our purposes. Firstly it is a well-developed field, with a </w:t>
+        <w:t xml:space="preserve">], is cardiac electrophysiology. It has several features making it well suited to our purposes. Firstly it is a well-developed field, with a </w:t>
       </w:r>
       <w:r>
         <w:t xml:space="preserve">large </w:t>
@@ -496,24 +968,18 @@
       <w:r>
         <w:t xml:space="preserve"> [</w:t>
       </w:r>
-      <w:del w:id="15" w:author=" Jonathan Cooper" w:date="2012-06-06T15:39:00Z">
+      <w:del w:id="75" w:author=" Jonathan Cooper" w:date="2012-06-06T15:39:00Z">
         <w:r>
           <w:delText>4</w:delText>
         </w:r>
       </w:del>
-      <w:ins w:id="16" w:author=" Jonathan Cooper" w:date="2012-06-06T15:39:00Z">
+      <w:ins w:id="76" w:author=" Jonathan Cooper" w:date="2012-06-06T15:39:00Z">
         <w:r>
           <w:t>6</w:t>
         </w:r>
       </w:ins>
       <w:r>
-        <w:t>], which provide challenges for applying a single experiment to multiple models. The post-processing required in typical electrophysiology expe</w:t>
-      </w:r>
-      <w:r>
-        <w:t>r</w:t>
-      </w:r>
-      <w:r>
-        <w:t>iments is also often complex</w:t>
+        <w:t>], which provide challenges for applying a single experiment to multiple models. The post-processing required in typical electrophysiology experiments is also often complex</w:t>
       </w:r>
       <w:r>
         <w:t xml:space="preserve">, </w:t>
@@ -533,7 +999,13 @@
     </w:p>
     <w:p>
       <w:r>
-        <w:t xml:space="preserve">Other areas are now starting to be considered, in order to ensure a wider applicability for our approach. These include </w:t>
+        <w:t>Other areas are now starting to be considered, in order to ensure a wider applicability for our approach. Th</w:t>
+      </w:r>
+      <w:r>
+        <w:t>e</w:t>
+      </w:r>
+      <w:r>
+        <w:t xml:space="preserve">se include </w:t>
       </w:r>
       <w:r>
         <w:t xml:space="preserve">the cell-cycle, </w:t>
@@ -553,30 +1025,33 @@
         <w:t xml:space="preserve"> coding</w:t>
       </w:r>
       <w:r>
-        <w:t>. A particularly interesting case is discrete cell-based modelling within Chaste [</w:t>
+        <w:t>. A partic</w:t>
+      </w:r>
+      <w:r>
+        <w:t>u</w:t>
+      </w:r>
+      <w:r>
+        <w:t>larly interesting case is discrete cell-based modelling within Chaste [</w:t>
       </w:r>
       <w:r>
         <w:t>7</w:t>
       </w:r>
       <w:r>
-        <w:t>], where the model is encoded by an execut</w:t>
-      </w:r>
-      <w:r>
-        <w:t>a</w:t>
-      </w:r>
-      <w:r>
-        <w:t>ble program, rather than in a markup language. This provides additional challenges in interfacing, but may yield a useful approach to bridging with legacy or un</w:t>
-      </w:r>
-      <w:r>
-        <w:t>u</w:t>
-      </w:r>
-      <w:r>
-        <w:t>sual models.</w:t>
+        <w:t xml:space="preserve">], where the model is encoded by an executable program, rather than in a markup language. This provides additional challenges in interfacing, but </w:t>
+      </w:r>
+      <w:r>
+        <w:lastRenderedPageBreak/>
+        <w:t>may yield a useful approach to bridging with legacy or unusual models.</w:t>
       </w:r>
     </w:p>
     <w:p>
       <w:pPr>
         <w:pStyle w:val="Heading2"/>
+        <w:pPrChange w:id="77" w:author=" Jonathan Cooper" w:date="2012-06-08T10:33:00Z">
+          <w:pPr>
+            <w:outlineLvl w:val="1"/>
+          </w:pPr>
+        </w:pPrChange>
       </w:pPr>
       <w:r>
         <w:t xml:space="preserve">Describing virtual </w:t>
@@ -587,19 +1062,19 @@
     </w:p>
     <w:p>
       <w:r>
-        <w:t>In defining virtual experiments there is a balance to be struck between a standardised language that is reaso</w:t>
+        <w:t>In defining virtual experiments there is a balance to be struck between a standardised language that is re</w:t>
+      </w:r>
+      <w:r>
+        <w:t>a</w:t>
+      </w:r>
+      <w:r>
+        <w:t>sonably co</w:t>
       </w:r>
       <w:r>
         <w:t>n</w:t>
       </w:r>
       <w:r>
-        <w:t>ably concise, and hence providing support in many tools is not too difficult, and allowing flexibility for researchers to represent new and varied kinds of expe</w:t>
-      </w:r>
-      <w:r>
-        <w:t>r</w:t>
-      </w:r>
-      <w:r>
-        <w:t>iment</w:t>
+        <w:t>cise, and hence providing support in many tools is not too difficult, and allowing flexibility for researchers to represent new and varied kinds of experiment</w:t>
       </w:r>
       <w:r>
         <w:t>s</w:t>
@@ -616,12 +1091,12 @@
       <w:r>
         <w:t xml:space="preserve">[e.g. </w:t>
       </w:r>
-      <w:del w:id="17" w:author=" Jonathan Cooper" w:date="2012-06-06T15:40:00Z">
+      <w:del w:id="78" w:author=" Jonathan Cooper" w:date="2012-06-06T15:40:00Z">
         <w:r>
           <w:delText>2</w:delText>
         </w:r>
       </w:del>
-      <w:ins w:id="18" w:author=" Jonathan Cooper" w:date="2012-06-06T15:40:00Z">
+      <w:ins w:id="79" w:author=" Jonathan Cooper" w:date="2012-06-06T15:40:00Z">
         <w:r>
           <w:t>8</w:t>
         </w:r>
@@ -629,12 +1104,12 @@
       <w:r>
         <w:t>], but there is often also an overhead associated with their use [</w:t>
       </w:r>
-      <w:del w:id="19" w:author=" Jonathan Cooper" w:date="2012-06-06T15:40:00Z">
+      <w:del w:id="80" w:author=" Jonathan Cooper" w:date="2012-06-06T15:40:00Z">
         <w:r>
           <w:delText>11</w:delText>
         </w:r>
       </w:del>
-      <w:ins w:id="20" w:author=" Jonathan Cooper" w:date="2012-06-06T15:40:00Z">
+      <w:ins w:id="81" w:author=" Jonathan Cooper" w:date="2012-06-06T15:40:00Z">
         <w:r>
           <w:t>5</w:t>
         </w:r>
@@ -652,10 +1127,7 @@
         <w:t xml:space="preserve">use of </w:t>
       </w:r>
       <w:r>
-        <w:t>standards must be made easy. In addressing this pro</w:t>
-      </w:r>
-      <w:r>
-        <w:t>b</w:t>
+        <w:t>standards must be made easy. In addressing this prob</w:t>
       </w:r>
       <w:r>
         <w:t>lem</w:t>
@@ -669,17 +1141,25 @@
     </w:p>
     <w:p>
       <w:r>
-        <w:t>Firstly, through examining the kinds of experiments required by our scientific applications, we are dete</w:t>
-      </w:r>
-      <w:r>
-        <w:t>r</w:t>
-      </w:r>
-      <w:r>
-        <w:t xml:space="preserve">mining the minimal set of semantic constructs required in a “protocol language” that still allows the largest possible set of common experiments to be encoded. </w:t>
-      </w:r>
-      <w:r>
-        <w:lastRenderedPageBreak/>
-        <w:t>Note that we are not seeking to encode every possible experiment – unusual or especially complex cases may well be better expressed using general purpose pr</w:t>
+        <w:t>Firstly, through examining the kinds of experiments required by our scientific applications, we are determi</w:t>
+      </w:r>
+      <w:r>
+        <w:t>n</w:t>
+      </w:r>
+      <w:r>
+        <w:t>ing the minimal set of semantic constructs required in a “protocol language” that still allows the largest po</w:t>
+      </w:r>
+      <w:r>
+        <w:t>s</w:t>
+      </w:r>
+      <w:r>
+        <w:t>sible set of common experiments to be encoded. Note that we are not seeking to encode every possible e</w:t>
+      </w:r>
+      <w:r>
+        <w:t>x</w:t>
+      </w:r>
+      <w:r>
+        <w:t>periment – unusual or especially complex cases may well be better expressed using general purpose pr</w:t>
       </w:r>
       <w:r>
         <w:t>o</w:t>
@@ -690,88 +1170,76 @@
     </w:p>
     <w:p>
       <w:r>
-        <w:t>Secondly, we argue that there is great value in the pr</w:t>
+        <w:t xml:space="preserve">Secondly, we argue that there is great value in the protocol language </w:t>
+      </w:r>
+      <w:r>
+        <w:t>support</w:t>
+      </w:r>
+      <w:r>
+        <w:t>ing the definition of common generic co</w:t>
+      </w:r>
+      <w:r>
+        <w:t>m</w:t>
+      </w:r>
+      <w:r>
+        <w:t>ponents that may be parameterised, and hence instantiated for specific scenarios.</w:t>
+      </w:r>
+      <w:r>
+        <w:t xml:space="preserve"> A library of such components may then be built up, facilitating the creation of new experiment descriptions. For example, a common experiment type in cardiac electrophysiology is the voltage clamp, where a potential </w:t>
+      </w:r>
+      <w:r>
+        <w:t xml:space="preserve">is </w:t>
+      </w:r>
+      <w:r>
+        <w:t>applied</w:t>
+      </w:r>
+      <w:r>
+        <w:t xml:space="preserve"> to the cell membrane</w:t>
+      </w:r>
+      <w:r>
+        <w:t xml:space="preserve">, and the current response analysed. This generic protocol is </w:t>
+      </w:r>
+      <w:r>
+        <w:t>used with</w:t>
+      </w:r>
+      <w:r>
+        <w:t xml:space="preserve"> different </w:t>
+      </w:r>
+      <w:r>
+        <w:t>tran</w:t>
+      </w:r>
+      <w:r>
+        <w:t>s</w:t>
+      </w:r>
+      <w:r>
+        <w:t>membrane currents</w:t>
+      </w:r>
+      <w:r>
+        <w:t xml:space="preserve"> </w:t>
+      </w:r>
+      <w:r>
+        <w:t xml:space="preserve">and </w:t>
+      </w:r>
+      <w:r>
+        <w:t xml:space="preserve">different </w:t>
+      </w:r>
+      <w:r>
+        <w:t xml:space="preserve">applied </w:t>
+      </w:r>
+      <w:r>
+        <w:t>voltage traces</w:t>
+      </w:r>
+      <w:r>
+        <w:t xml:space="preserve"> </w:t>
+      </w:r>
+      <w:r>
+        <w:t>– these would become inputs to a parameterised pr</w:t>
       </w:r>
       <w:r>
         <w:t>o</w:t>
       </w:r>
       <w:r>
-        <w:t xml:space="preserve">tocol language </w:t>
-      </w:r>
-      <w:r>
-        <w:t>support</w:t>
-      </w:r>
-      <w:r>
-        <w:t>ing the definition of common generic components that may be parameterised, and hence instantiated for specific scenarios.</w:t>
-      </w:r>
-      <w:r>
-        <w:t xml:space="preserve"> A library of such components may then be built up, facilitating the creation of new experiment descriptions. For example, a common experiment type in cardiac electrophysiol</w:t>
-      </w:r>
-      <w:r>
-        <w:t>o</w:t>
-      </w:r>
-      <w:r>
-        <w:t xml:space="preserve">gy is the voltage clamp, where a potential </w:t>
-      </w:r>
-      <w:r>
-        <w:t xml:space="preserve">is </w:t>
-      </w:r>
-      <w:r>
-        <w:t>applied</w:t>
-      </w:r>
-      <w:r>
-        <w:t xml:space="preserve"> to the cell membrane</w:t>
-      </w:r>
-      <w:r>
-        <w:t xml:space="preserve">, and the current response analysed. This generic protocol is </w:t>
-      </w:r>
-      <w:r>
-        <w:t>used with</w:t>
-      </w:r>
-      <w:r>
-        <w:t xml:space="preserve"> different </w:t>
-      </w:r>
-      <w:r>
-        <w:t>transme</w:t>
-      </w:r>
-      <w:r>
-        <w:t>m</w:t>
-      </w:r>
-      <w:r>
-        <w:t>brane currents</w:t>
-      </w:r>
-      <w:r>
-        <w:t xml:space="preserve"> </w:t>
-      </w:r>
-      <w:r>
-        <w:t xml:space="preserve">and </w:t>
-      </w:r>
-      <w:r>
-        <w:t xml:space="preserve">different </w:t>
-      </w:r>
-      <w:r>
-        <w:t xml:space="preserve">applied </w:t>
-      </w:r>
-      <w:r>
-        <w:t>voltage traces</w:t>
-      </w:r>
-      <w:r>
-        <w:t xml:space="preserve"> </w:t>
-      </w:r>
-      <w:r>
-        <w:t>– these would become inputs to a parameterised prot</w:t>
-      </w:r>
-      <w:r>
-        <w:t>o</w:t>
-      </w:r>
-      <w:r>
-        <w:t>col. Any voltage clamp experiment could then be spe</w:t>
-      </w:r>
-      <w:r>
-        <w:t>c</w:t>
-      </w:r>
-      <w:r>
-        <w:t>ified quickly and easily.</w:t>
+        <w:t>tocol. Any voltage clamp experiment could then be specified quickly and easily.</w:t>
       </w:r>
     </w:p>
     <w:p>
@@ -787,12 +1255,12 @@
       <w:r>
         <w:t xml:space="preserve"> to the prototype described in [</w:t>
       </w:r>
-      <w:del w:id="21" w:author=" Jonathan Cooper" w:date="2012-06-06T15:39:00Z">
+      <w:del w:id="82" w:author=" Jonathan Cooper" w:date="2012-06-06T15:39:00Z">
         <w:r>
           <w:delText>3</w:delText>
         </w:r>
       </w:del>
-      <w:ins w:id="22" w:author=" Jonathan Cooper" w:date="2012-06-06T15:39:00Z">
+      <w:ins w:id="83" w:author=" Jonathan Cooper" w:date="2012-06-06T15:39:00Z">
         <w:r>
           <w:t>4</w:t>
         </w:r>
@@ -830,13 +1298,7 @@
       </w:r>
       <w:proofErr w:type="spellEnd"/>
       <w:r>
-        <w:t xml:space="preserve"> being e</w:t>
-      </w:r>
-      <w:r>
-        <w:t>m</w:t>
-      </w:r>
-      <w:r>
-        <w:t xml:space="preserve">bedded within a dynamic steady-state simulation – the single pace is performed repeatedly until </w:t>
+        <w:t xml:space="preserve"> being embedded within a dynamic steady-state simulation – the single pace is performed repeatedly until </w:t>
       </w:r>
       <w:r>
         <w:t>some post-processed quantities</w:t>
@@ -852,7 +1314,7 @@
       <w:r>
         <w:t xml:space="preserve">the </w:t>
       </w:r>
-      <w:del w:id="25" w:author=" Jonathan Cooper" w:date="2012-06-06T15:36:00Z">
+      <w:del w:id="94" w:author=" Jonathan Cooper" w:date="2012-06-06T15:36:00Z">
         <w:r>
           <w:delText xml:space="preserve">community standard </w:delText>
         </w:r>
@@ -860,7 +1322,7 @@
       <w:r>
         <w:t>SED-ML</w:t>
       </w:r>
-      <w:ins w:id="26" w:author=" Jonathan Cooper" w:date="2012-06-06T15:36:00Z">
+      <w:ins w:id="95" w:author=" Jonathan Cooper" w:date="2012-06-06T15:36:00Z">
         <w:r>
           <w:t xml:space="preserve"> standard</w:t>
         </w:r>
@@ -871,12 +1333,12 @@
       <w:r>
         <w:t>[</w:t>
       </w:r>
-      <w:del w:id="27" w:author=" Jonathan Cooper" w:date="2012-06-06T15:39:00Z">
+      <w:del w:id="96" w:author=" Jonathan Cooper" w:date="2012-06-06T15:39:00Z">
         <w:r>
           <w:delText>12</w:delText>
         </w:r>
       </w:del>
-      <w:ins w:id="28" w:author=" Jonathan Cooper" w:date="2012-06-06T15:39:00Z">
+      <w:ins w:id="97" w:author=" Jonathan Cooper" w:date="2012-06-06T15:39:00Z">
         <w:r>
           <w:t>3</w:t>
         </w:r>
@@ -884,12 +1346,12 @@
       <w:r>
         <w:t>]</w:t>
       </w:r>
-      <w:ins w:id="29" w:author=" Jonathan Cooper" w:date="2012-06-06T15:36:00Z">
+      <w:ins w:id="98" w:author=" Jonathan Cooper" w:date="2012-06-06T15:36:00Z">
         <w:r>
           <w:t xml:space="preserve"> being developed in the sy</w:t>
         </w:r>
       </w:ins>
-      <w:ins w:id="30" w:author=" Jonathan Cooper" w:date="2012-06-06T15:37:00Z">
+      <w:ins w:id="99" w:author=" Jonathan Cooper" w:date="2012-06-06T15:37:00Z">
         <w:r>
           <w:t>stems biology community</w:t>
         </w:r>
@@ -904,30 +1366,17 @@
         <w:t>x</w:t>
       </w:r>
       <w:r>
-        <w:t>change of simulation setups, we are investigating to what e</w:t>
-      </w:r>
-      <w:r>
-        <w:t>x</w:t>
-      </w:r>
-      <w:r>
-        <w:t>tent SED-ML can already support the use-cases we ident</w:t>
-      </w:r>
-      <w:r>
-        <w:t>i</w:t>
-      </w:r>
-      <w:r>
-        <w:t>fy, and where it cannot we will submit extension pr</w:t>
-      </w:r>
-      <w:r>
-        <w:t>o</w:t>
-      </w:r>
-      <w:r>
-        <w:t>posals for review by the community.</w:t>
+        <w:t>change of simulation setups, we are investigating to what extent SED-ML can already support the use-cases we identify, and where it cannot we will submit extension proposals for review by the community.</w:t>
       </w:r>
     </w:p>
     <w:p>
       <w:pPr>
         <w:pStyle w:val="Heading2"/>
+        <w:pPrChange w:id="100" w:author=" Jonathan Cooper" w:date="2012-06-08T10:33:00Z">
+          <w:pPr>
+            <w:outlineLvl w:val="1"/>
+          </w:pPr>
+        </w:pPrChange>
       </w:pPr>
       <w:r>
         <w:t>Supporting tools and infrastructure</w:t>
@@ -935,26 +1384,26 @@
     </w:p>
     <w:p>
       <w:r>
-        <w:t>Standardised descriptions of virtual experiments are not sufficient in themselves. If there is to be wid</w:t>
-      </w:r>
-      <w:r>
-        <w:t>e</w:t>
-      </w:r>
-      <w:r>
-        <w:t>spread uptake of this approach, these standards need to be embedded within usable tools to provide added benefit to modellers. Building on our prototype tools for executing experiments [</w:t>
-      </w:r>
-      <w:del w:id="31" w:author=" Jonathan Cooper" w:date="2012-06-06T15:41:00Z">
+        <w:t>Standardised descriptions of virtual experiments are not sufficient in themselves. If there is to be widespread uptake of this approach, these standards need to be embedded within usable tools to provide added benefit to modellers. Building on our prototype tools for executing experiments [</w:t>
+      </w:r>
+      <w:del w:id="101" w:author=" Jonathan Cooper" w:date="2012-06-06T15:41:00Z">
         <w:r>
           <w:delText>3</w:delText>
         </w:r>
       </w:del>
-      <w:ins w:id="32" w:author=" Jonathan Cooper" w:date="2012-06-06T15:41:00Z">
+      <w:ins w:id="102" w:author=" Jonathan Cooper" w:date="2012-06-06T15:41:00Z">
         <w:r>
           <w:t>4</w:t>
         </w:r>
       </w:ins>
       <w:r>
-        <w:t>] we are investigating several options.</w:t>
+        <w:t>] we are investigating several o</w:t>
+      </w:r>
+      <w:r>
+        <w:t>p</w:t>
+      </w:r>
+      <w:r>
+        <w:t>tions.</w:t>
       </w:r>
     </w:p>
     <w:p>
@@ -971,7 +1420,10 @@
         <w:t xml:space="preserve">are </w:t>
       </w:r>
       <w:r>
-        <w:t>therefore link</w:t>
+        <w:t>therefore lin</w:t>
+      </w:r>
+      <w:r>
+        <w:t>k</w:t>
       </w:r>
       <w:r>
         <w:t>ing</w:t>
@@ -998,23 +1450,19 @@
         <w:t>)</w:t>
       </w:r>
       <w:r>
-        <w:t>. We pr</w:t>
-      </w:r>
-      <w:r>
-        <w:t>o</w:t>
-      </w:r>
-      <w:r>
-        <w:t xml:space="preserve">vide our experiment descriptions to the management </w:t>
-      </w:r>
-      <w:r>
-        <w:lastRenderedPageBreak/>
-        <w:t>system, making them thereby searchable and comp</w:t>
-      </w:r>
-      <w:r>
-        <w:t>a</w:t>
-      </w:r>
-      <w:r>
-        <w:t>rable with other existing experimental setups.</w:t>
+        <w:t>. We provide our experiment descri</w:t>
+      </w:r>
+      <w:r>
+        <w:t>p</w:t>
+      </w:r>
+      <w:r>
+        <w:t>tions to the management system, making them thereby searchable and comparable with other existing experimental se</w:t>
+      </w:r>
+      <w:r>
+        <w:t>t</w:t>
+      </w:r>
+      <w:r>
+        <w:t>ups.</w:t>
       </w:r>
     </w:p>
     <w:p>
@@ -1071,7 +1519,7 @@
         </w:rPr>
         <w:t>teroperability framework) [</w:t>
       </w:r>
-      <w:del w:id="33" w:author=" Jonathan Cooper" w:date="2012-06-06T15:41:00Z">
+      <w:del w:id="114" w:author=" Jonathan Cooper" w:date="2012-06-06T15:41:00Z">
         <w:r>
           <w:rPr>
             <w:rFonts w:cs="Arial"/>
@@ -1080,7 +1528,7 @@
           <w:delText>8</w:delText>
         </w:r>
       </w:del>
-      <w:ins w:id="34" w:author=" Jonathan Cooper" w:date="2012-06-06T15:41:00Z">
+      <w:ins w:id="115" w:author=" Jonathan Cooper" w:date="2012-06-06T15:41:00Z">
         <w:r>
           <w:rPr>
             <w:rFonts w:cs="Arial"/>
@@ -1159,7 +1607,7 @@
         </w:rPr>
         <w:t>, [</w:t>
       </w:r>
-      <w:del w:id="35" w:author=" Jonathan Cooper" w:date="2012-06-06T15:41:00Z">
+      <w:del w:id="116" w:author=" Jonathan Cooper" w:date="2012-06-06T15:41:00Z">
         <w:r>
           <w:rPr>
             <w:rFonts w:cs="Arial"/>
@@ -1168,7 +1616,7 @@
           <w:delText>9</w:delText>
         </w:r>
       </w:del>
-      <w:ins w:id="36" w:author=" Jonathan Cooper" w:date="2012-06-06T15:41:00Z">
+      <w:ins w:id="117" w:author=" Jonathan Cooper" w:date="2012-06-06T15:41:00Z">
         <w:r>
           <w:rPr>
             <w:rFonts w:cs="Arial"/>
@@ -1184,7 +1632,7 @@
         </w:rPr>
         <w:t>]); in recent years, the focus has turned to Systems Biology applications [</w:t>
       </w:r>
-      <w:del w:id="37" w:author=" Jonathan Cooper" w:date="2012-06-06T15:41:00Z">
+      <w:del w:id="118" w:author=" Jonathan Cooper" w:date="2012-06-06T15:41:00Z">
         <w:r>
           <w:rPr>
             <w:rFonts w:cs="Arial"/>
@@ -1193,20 +1641,13 @@
           <w:delText>10</w:delText>
         </w:r>
       </w:del>
-      <w:ins w:id="38" w:author=" Jonathan Cooper" w:date="2012-06-06T15:41:00Z">
+      <w:ins w:id="119" w:author=" Jonathan Cooper" w:date="2012-06-06T15:41:00Z">
         <w:r>
           <w:rPr>
             <w:rFonts w:cs="Arial"/>
             <w:color w:val="000000"/>
           </w:rPr>
-          <w:t>1</w:t>
-        </w:r>
-        <w:r>
-          <w:rPr>
-            <w:rFonts w:cs="Arial"/>
-            <w:color w:val="000000"/>
-          </w:rPr>
-          <w:t>2</w:t>
+          <w:t>12</w:t>
         </w:r>
       </w:ins>
       <w:r>
@@ -1396,12 +1837,46 @@
           <w:rFonts w:cs="Arial"/>
           <w:color w:val="000000"/>
         </w:rPr>
-        <w:t>signing and running virtual experiments as an integral part of model development.</w:t>
+        <w:t>sig</w:t>
+      </w:r>
+      <w:r>
+        <w:rPr>
+          <w:rFonts w:cs="Arial"/>
+          <w:color w:val="000000"/>
+        </w:rPr>
+        <w:t>n</w:t>
+      </w:r>
+      <w:r>
+        <w:rPr>
+          <w:rFonts w:cs="Arial"/>
+          <w:color w:val="000000"/>
+        </w:rPr>
+        <w:lastRenderedPageBreak/>
+        <w:t>ing and ru</w:t>
+      </w:r>
+      <w:r>
+        <w:rPr>
+          <w:rFonts w:cs="Arial"/>
+          <w:color w:val="000000"/>
+        </w:rPr>
+        <w:t>n</w:t>
+      </w:r>
+      <w:r>
+        <w:rPr>
+          <w:rFonts w:cs="Arial"/>
+          <w:color w:val="000000"/>
+        </w:rPr>
+        <w:t>ning virtual experiments as an integral part of model development.</w:t>
       </w:r>
     </w:p>
     <w:p>
       <w:pPr>
         <w:pStyle w:val="Heading2"/>
+        <w:pPrChange w:id="130" w:author=" Jonathan Cooper" w:date="2012-06-08T10:33:00Z">
+          <w:pPr>
+            <w:outlineLvl w:val="1"/>
+          </w:pPr>
+        </w:pPrChange>
       </w:pPr>
       <w:r>
         <w:t>Discussion and c</w:t>
@@ -1430,7 +1905,19 @@
         <w:rPr>
           <w:b/>
         </w:rPr>
-        <w:t xml:space="preserve"> truly useful to others, and provides the crucial link to data.</w:t>
+        <w:t xml:space="preserve"> tr</w:t>
+      </w:r>
+      <w:r>
+        <w:rPr>
+          <w:b/>
+        </w:rPr>
+        <w:t>u</w:t>
+      </w:r>
+      <w:r>
+        <w:rPr>
+          <w:b/>
+        </w:rPr>
+        <w:t>ly useful to others, and provides the crucial link to data.</w:t>
       </w:r>
       <w:r>
         <w:t xml:space="preserve"> </w:t>
@@ -1439,57 +1926,38 @@
         <w:t>T</w:t>
       </w:r>
       <w:r>
-        <w:t>he acceptance and use of realistic and val</w:t>
-      </w:r>
-      <w:r>
-        <w:t>i</w:t>
-      </w:r>
-      <w:r>
-        <w:t>dated models</w:t>
+        <w:t>he acceptance and use of realistic and validated models</w:t>
       </w:r>
       <w:r>
         <w:t xml:space="preserve"> will be increased</w:t>
       </w:r>
       <w:r>
-        <w:t>, allowing researchers from different disciplines to share resources and d</w:t>
-      </w:r>
-      <w:r>
-        <w:t>e</w:t>
-      </w:r>
-      <w:r>
-        <w:t>velop new knowledge.</w:t>
+        <w:t>, allowing researchers from different disciplines to share resources and develop new knowledge.</w:t>
       </w:r>
     </w:p>
     <w:p>
-      <w:r>
-        <w:t>The proposed framework will also enable a richer characterization of the behavioural repertoire of mo</w:t>
-      </w:r>
-      <w:r>
-        <w:t>d</w:t>
-      </w:r>
-      <w:r>
-        <w:t>els. By automatically and comprehensively testing multiple models and protocols users can have conf</w:t>
-      </w:r>
-      <w:r>
-        <w:t>i</w:t>
-      </w:r>
-      <w:r>
-        <w:t>dence that the model they have chosen or developed provides a good approximation of the desired physio</w:t>
-      </w:r>
-      <w:r>
-        <w:t>l</w:t>
-      </w:r>
-      <w:r>
-        <w:t xml:space="preserve">ogy. </w:t>
-      </w:r>
-      <w:r>
-        <w:t>Model comparison under multiple protocols a</w:t>
-      </w:r>
-      <w:r>
-        <w:t>l</w:t>
-      </w:r>
-      <w:r>
-        <w:t>lows the</w:t>
+      <w:pPr>
+        <w:rPr>
+          <w:del w:id="131" w:author=" Jonathan Cooper" w:date="2012-06-08T10:23:00Z"/>
+        </w:rPr>
+      </w:pPr>
+      <w:r>
+        <w:t>The proposed framework will also enable a richer characterization of the behavioural repertoire of models. By automa</w:t>
+      </w:r>
+      <w:r>
+        <w:t>t</w:t>
+      </w:r>
+      <w:r>
+        <w:t xml:space="preserve">ically and comprehensively testing multiple models and protocols users can have confidence that the model they have chosen or developed provides a good approximation of the desired physiology. </w:t>
+      </w:r>
+      <w:r>
+        <w:t>Model comparison under multiple pr</w:t>
+      </w:r>
+      <w:r>
+        <w:t>o</w:t>
+      </w:r>
+      <w:r>
+        <w:t>tocols allows the</w:t>
       </w:r>
       <w:r>
         <w:t xml:space="preserve"> im</w:t>
@@ -1511,26 +1979,54 @@
       </w:r>
     </w:p>
     <w:p>
-      <w:r>
-        <w:t>The model development process will also be facilita</w:t>
-      </w:r>
-      <w:r>
-        <w:t>t</w:t>
-      </w:r>
-      <w:r>
-        <w:t>ed. Generic experiment descriptions will allow faster setup of simulation experiments. Continually apprai</w:t>
-      </w:r>
-      <w:r>
-        <w:t>s</w:t>
-      </w:r>
-      <w:r>
-        <w:t>ing models against collections of protocols and desired outputs will ensure that desired functionality is not lost. As models, protocols, and data are curated toget</w:t>
-      </w:r>
-      <w:r>
-        <w:t>h</w:t>
-      </w:r>
-      <w:r>
-        <w:t>er in open repositories, the store of global knowledge and understanding is increased.</w:t>
+      <w:ins w:id="132" w:author=" Jonathan Cooper" w:date="2012-06-08T10:23:00Z">
+        <w:r>
+          <w:t xml:space="preserve"> </w:t>
+        </w:r>
+      </w:ins>
+      <w:ins w:id="133" w:author=" Jonathan Cooper" w:date="2012-06-08T10:24:00Z">
+        <w:r>
+          <w:t xml:space="preserve">Furthermore, </w:t>
+        </w:r>
+      </w:ins>
+      <w:del w:id="134" w:author=" Jonathan Cooper" w:date="2012-06-08T10:24:00Z">
+        <w:r>
+          <w:delText>T</w:delText>
+        </w:r>
+      </w:del>
+      <w:ins w:id="135" w:author=" Jonathan Cooper" w:date="2012-06-08T10:24:00Z">
+        <w:r>
+          <w:t>t</w:t>
+        </w:r>
+      </w:ins>
+      <w:r>
+        <w:t xml:space="preserve">he model development process will </w:t>
+      </w:r>
+      <w:del w:id="136" w:author=" Jonathan Cooper" w:date="2012-06-08T10:24:00Z">
+        <w:r>
+          <w:delText xml:space="preserve">also </w:delText>
+        </w:r>
+      </w:del>
+      <w:r>
+        <w:t>be facilitated. Generic e</w:t>
+      </w:r>
+      <w:r>
+        <w:t>x</w:t>
+      </w:r>
+      <w:r>
+        <w:t>periment descriptions will allow faster setup of simulation experiments. Continually appraising models against collections of protocols and desired outputs will ensure that desired functionality is not lost. As mo</w:t>
+      </w:r>
+      <w:r>
+        <w:t>d</w:t>
+      </w:r>
+      <w:r>
+        <w:t>els, protocols, and data are curated together in open repositories, the store of global knowledge and unde</w:t>
+      </w:r>
+      <w:r>
+        <w:t>r</w:t>
+      </w:r>
+      <w:r>
+        <w:t>standing is increased.</w:t>
       </w:r>
     </w:p>
     <w:p>
@@ -1559,72 +2055,208 @@
     <w:p>
       <w:pPr>
         <w:pStyle w:val="Heading2"/>
-        <w:numPr>
-          <w:ilvl w:val="0"/>
-          <w:numId w:val="0"/>
-        </w:numPr>
-      </w:pPr>
-      <w:r>
-        <w:lastRenderedPageBreak/>
+        <w:pPrChange w:id="137" w:author=" Jonathan Cooper" w:date="2012-06-08T10:33:00Z">
+          <w:pPr>
+            <w:outlineLvl w:val="1"/>
+          </w:pPr>
+        </w:pPrChange>
+      </w:pPr>
+      <w:r>
         <w:t>References</w:t>
       </w:r>
     </w:p>
     <w:p>
       <w:pPr>
-        <w:pStyle w:val="References"/>
-        <w:rPr>
-          <w:ins w:id="39" w:author=" Jonathan Cooper" w:date="2012-06-06T15:37:00Z"/>
-        </w:rPr>
+        <w:pStyle w:val="Refs"/>
+        <w:rPr>
+          <w:ins w:id="138" w:author=" Jonathan Cooper" w:date="2012-06-06T15:37:00Z"/>
+        </w:rPr>
+        <w:pPrChange w:id="139" w:author=" Jonathan Cooper" w:date="2012-06-08T10:42:00Z">
+          <w:pPr/>
+        </w:pPrChange>
       </w:pPr>
       <w:proofErr w:type="spellStart"/>
-      <w:ins w:id="40" w:author=" Jonathan Cooper" w:date="2012-06-06T15:37:00Z">
+      <w:ins w:id="140" w:author=" Jonathan Cooper" w:date="2012-06-06T15:37:00Z">
         <w:r>
           <w:t>Hucka</w:t>
         </w:r>
+      </w:ins>
+      <w:proofErr w:type="spellEnd"/>
+      <w:ins w:id="141" w:author=" Jonathan Cooper" w:date="2012-06-08T10:15:00Z">
+        <w:r>
+          <w:t>, M</w:t>
+        </w:r>
+      </w:ins>
+      <w:ins w:id="142" w:author=" Jonathan Cooper" w:date="2012-06-08T10:19:00Z">
+        <w:r>
+          <w:t>.</w:t>
+        </w:r>
+      </w:ins>
+      <w:ins w:id="143" w:author=" Jonathan Cooper" w:date="2012-06-06T15:37:00Z">
+        <w:r>
+          <w:t xml:space="preserve"> </w:t>
+        </w:r>
+        <w:r>
+          <w:rPr>
+            <w:i/>
+          </w:rPr>
+          <w:t>et al</w:t>
+        </w:r>
+        <w:r>
+          <w:rPr>
+            <w:i/>
+          </w:rPr>
+          <w:t>,</w:t>
+        </w:r>
+        <w:r>
+          <w:t xml:space="preserve"> 2004</w:t>
+        </w:r>
+        <w:r>
+          <w:t xml:space="preserve"> </w:t>
+        </w:r>
+        <w:proofErr w:type="gramStart"/>
+        <w:r>
+          <w:t>Evolving</w:t>
+        </w:r>
+        <w:proofErr w:type="gramEnd"/>
+        <w:r>
+          <w:t xml:space="preserve"> a lingua franca </w:t>
+        </w:r>
+      </w:ins>
+      <w:ins w:id="144" w:author=" Jonathan Cooper" w:date="2012-06-08T10:55:00Z">
+        <w:r>
+          <w:t xml:space="preserve">and associated </w:t>
+        </w:r>
+      </w:ins>
+      <w:ins w:id="145" w:author=" Jonathan Cooper" w:date="2012-06-08T10:56:00Z">
+        <w:r>
+          <w:t>software infrastructure for computational systems biology: the Systems Biology Markup Language</w:t>
+        </w:r>
+      </w:ins>
+      <w:ins w:id="146" w:author=" Jonathan Cooper" w:date="2012-06-06T15:37:00Z">
+        <w:r>
+          <w:t xml:space="preserve"> </w:t>
+        </w:r>
+      </w:ins>
+      <w:ins w:id="147" w:author=" Jonathan Cooper" w:date="2012-06-08T10:56:00Z">
+        <w:r>
+          <w:t>(</w:t>
+        </w:r>
+      </w:ins>
+      <w:ins w:id="148" w:author=" Jonathan Cooper" w:date="2012-06-06T15:37:00Z">
+        <w:r>
+          <w:t>SBML</w:t>
+        </w:r>
+      </w:ins>
+      <w:ins w:id="149" w:author=" Jonathan Cooper" w:date="2012-06-08T10:56:00Z">
+        <w:r>
+          <w:t>) project</w:t>
+        </w:r>
+      </w:ins>
+      <w:ins w:id="150" w:author=" Jonathan Cooper" w:date="2012-06-06T15:37:00Z">
+        <w:r>
+          <w:t xml:space="preserve">. </w:t>
+        </w:r>
+        <w:r>
+          <w:rPr>
+            <w:i/>
+          </w:rPr>
+          <w:t xml:space="preserve">IEE </w:t>
+        </w:r>
+        <w:proofErr w:type="spellStart"/>
+        <w:r>
+          <w:rPr>
+            <w:i/>
+          </w:rPr>
+          <w:t>Sy</w:t>
+        </w:r>
+        <w:r>
+          <w:rPr>
+            <w:i/>
+          </w:rPr>
+          <w:t>s</w:t>
+        </w:r>
+        <w:r>
+          <w:rPr>
+            <w:i/>
+          </w:rPr>
+          <w:t>t</w:t>
+        </w:r>
         <w:proofErr w:type="spellEnd"/>
         <w:r>
+          <w:rPr>
+            <w:i/>
+          </w:rPr>
           <w:t xml:space="preserve"> </w:t>
         </w:r>
-        <w:r>
-          <w:rPr>
-            <w:i/>
-          </w:rPr>
-          <w:t>et al.,</w:t>
-        </w:r>
-        <w:r>
-          <w:t xml:space="preserve"> 2004. </w:t>
-        </w:r>
-        <w:r>
-          <w:t xml:space="preserve">Evolving a lingua franca </w:t>
-        </w:r>
-        <w:r>
-          <w:t xml:space="preserve">… SBML. </w:t>
-        </w:r>
-        <w:r>
-          <w:rPr>
-            <w:i/>
-          </w:rPr>
-          <w:t>IEE Systems Biology</w:t>
-        </w:r>
-        <w:r>
-          <w:t>, 1</w:t>
-        </w:r>
-        <w:r>
-          <w:t>:41–53.</w:t>
+        <w:proofErr w:type="spellStart"/>
+        <w:r>
+          <w:rPr>
+            <w:i/>
+          </w:rPr>
+          <w:t>Bio</w:t>
+        </w:r>
+      </w:ins>
+      <w:ins w:id="151" w:author=" Jonathan Cooper" w:date="2012-06-08T10:56:00Z">
+        <w:r>
+          <w:rPr>
+            <w:i/>
+          </w:rPr>
+          <w:t>l</w:t>
+        </w:r>
+      </w:ins>
+      <w:proofErr w:type="spellEnd"/>
+      <w:ins w:id="152" w:author=" Jonathan Cooper" w:date="2012-06-06T15:37:00Z">
+        <w:r>
+          <w:t xml:space="preserve"> </w:t>
+        </w:r>
+        <w:r>
+          <w:rPr>
+            <w:b/>
+            <w:rPrChange w:id="153" w:author=" Jonathan Cooper" w:date="2012-06-08T10:14:00Z">
+              <w:rPr/>
+            </w:rPrChange>
+          </w:rPr>
+          <w:t>1</w:t>
+        </w:r>
+      </w:ins>
+      <w:ins w:id="154" w:author=" Jonathan Cooper" w:date="2012-06-08T10:14:00Z">
+        <w:r>
+          <w:t xml:space="preserve">, </w:t>
+        </w:r>
+      </w:ins>
+      <w:ins w:id="155" w:author=" Jonathan Cooper" w:date="2012-06-06T15:37:00Z">
+        <w:r>
+          <w:t>41–53.</w:t>
         </w:r>
       </w:ins>
     </w:p>
     <w:p>
       <w:pPr>
-        <w:pStyle w:val="References"/>
-        <w:rPr>
-          <w:ins w:id="41" w:author=" Jonathan Cooper" w:date="2012-06-06T15:38:00Z"/>
-        </w:rPr>
-      </w:pPr>
-      <w:ins w:id="42" w:author=" Jonathan Cooper" w:date="2012-06-06T15:37:00Z">
+        <w:pStyle w:val="Refs"/>
+        <w:rPr>
+          <w:ins w:id="156" w:author=" Jonathan Cooper" w:date="2012-06-06T15:38:00Z"/>
+        </w:rPr>
+        <w:pPrChange w:id="157" w:author=" Jonathan Cooper" w:date="2012-06-08T10:42:00Z">
+          <w:pPr/>
+        </w:pPrChange>
+      </w:pPr>
+      <w:ins w:id="158" w:author=" Jonathan Cooper" w:date="2012-06-06T15:37:00Z">
         <w:r>
           <w:t>Lloyd</w:t>
         </w:r>
+      </w:ins>
+      <w:ins w:id="159" w:author=" Jonathan Cooper" w:date="2012-06-08T10:15:00Z">
+        <w:r>
+          <w:t>, C</w:t>
+        </w:r>
+      </w:ins>
+      <w:ins w:id="160" w:author=" Jonathan Cooper" w:date="2012-06-08T10:19:00Z">
+        <w:r>
+          <w:t>.</w:t>
+        </w:r>
+      </w:ins>
+      <w:ins w:id="161" w:author=" Jonathan Cooper" w:date="2012-06-06T15:37:00Z">
         <w:r>
           <w:t xml:space="preserve"> </w:t>
         </w:r>
@@ -1632,10 +2264,29 @@
           <w:rPr>
             <w:i/>
           </w:rPr>
-          <w:t xml:space="preserve">et al., </w:t>
-        </w:r>
-        <w:r>
-          <w:t xml:space="preserve">2004. </w:t>
+          <w:t>et al</w:t>
+        </w:r>
+      </w:ins>
+      <w:ins w:id="162" w:author=" Jonathan Cooper" w:date="2012-06-08T10:13:00Z">
+        <w:r>
+          <w:rPr>
+            <w:i/>
+          </w:rPr>
+          <w:t>.</w:t>
+        </w:r>
+      </w:ins>
+      <w:ins w:id="163" w:author=" Jonathan Cooper" w:date="2012-06-06T15:37:00Z">
+        <w:r>
+          <w:rPr>
+            <w:i/>
+          </w:rPr>
+          <w:t xml:space="preserve"> </w:t>
+        </w:r>
+        <w:r>
+          <w:t>2004</w:t>
+        </w:r>
+        <w:r>
+          <w:t xml:space="preserve"> </w:t>
         </w:r>
         <w:r>
           <w:t xml:space="preserve">CellML: </w:t>
@@ -1699,205 +2350,421 @@
         </w:r>
         <w:proofErr w:type="spellEnd"/>
         <w:r>
-          <w:t xml:space="preserve"> 85:433-450.</w:t>
+          <w:t xml:space="preserve"> </w:t>
+        </w:r>
+        <w:r>
+          <w:rPr>
+            <w:b/>
+            <w:rPrChange w:id="164" w:author=" Jonathan Cooper" w:date="2012-06-08T10:16:00Z">
+              <w:rPr/>
+            </w:rPrChange>
+          </w:rPr>
+          <w:t>85</w:t>
+        </w:r>
+      </w:ins>
+      <w:ins w:id="165" w:author=" Jonathan Cooper" w:date="2012-06-08T10:16:00Z">
+        <w:r>
+          <w:t xml:space="preserve">, </w:t>
+        </w:r>
+      </w:ins>
+      <w:ins w:id="166" w:author=" Jonathan Cooper" w:date="2012-06-06T15:37:00Z">
+        <w:r>
+          <w:t>433-450.</w:t>
         </w:r>
       </w:ins>
     </w:p>
     <w:p>
       <w:pPr>
-        <w:pStyle w:val="References"/>
-        <w:rPr>
-          <w:ins w:id="43" w:author=" Jonathan Cooper" w:date="2012-06-06T15:37:00Z"/>
-        </w:rPr>
+        <w:pStyle w:val="Refs"/>
+        <w:rPr>
+          <w:ins w:id="167" w:author=" Jonathan Cooper" w:date="2012-06-06T15:37:00Z"/>
+        </w:rPr>
+        <w:pPrChange w:id="168" w:author=" Jonathan Cooper" w:date="2012-06-08T10:42:00Z">
+          <w:pPr/>
+        </w:pPrChange>
       </w:pPr>
       <w:proofErr w:type="spellStart"/>
-      <w:ins w:id="44" w:author=" Jonathan Cooper" w:date="2012-06-06T15:38:00Z">
+      <w:ins w:id="169" w:author=" Jonathan Cooper" w:date="2012-06-06T15:38:00Z">
         <w:r>
           <w:t>Waltemath</w:t>
         </w:r>
+      </w:ins>
+      <w:proofErr w:type="spellEnd"/>
+      <w:ins w:id="170" w:author=" Jonathan Cooper" w:date="2012-06-08T10:15:00Z">
+        <w:r>
+          <w:t>, D</w:t>
+        </w:r>
+      </w:ins>
+      <w:ins w:id="171" w:author=" Jonathan Cooper" w:date="2012-06-08T10:19:00Z">
+        <w:r>
+          <w:t>.</w:t>
+        </w:r>
+      </w:ins>
+      <w:ins w:id="172" w:author=" Jonathan Cooper" w:date="2012-06-06T15:38:00Z">
+        <w:r>
+          <w:t xml:space="preserve"> </w:t>
+        </w:r>
+        <w:r>
+          <w:rPr>
+            <w:i/>
+          </w:rPr>
+          <w:t>et al</w:t>
+        </w:r>
+        <w:r>
+          <w:t>. 2011</w:t>
+        </w:r>
+        <w:r>
+          <w:t xml:space="preserve"> </w:t>
+        </w:r>
+        <w:r>
+          <w:t>Reproducible computational biology experiments with SED-ML - The Sim</w:t>
+        </w:r>
+        <w:r>
+          <w:t>u</w:t>
+        </w:r>
+        <w:r>
+          <w:t>lation Exper</w:t>
+        </w:r>
+        <w:r>
+          <w:t>i</w:t>
+        </w:r>
+        <w:r>
+          <w:t>ment Description Markup Language</w:t>
+        </w:r>
+        <w:r>
+          <w:t xml:space="preserve">. </w:t>
+        </w:r>
+        <w:r>
+          <w:rPr>
+            <w:i/>
+          </w:rPr>
+          <w:t xml:space="preserve">BMC </w:t>
+        </w:r>
+        <w:proofErr w:type="spellStart"/>
+        <w:r>
+          <w:rPr>
+            <w:i/>
+          </w:rPr>
+          <w:t>Syst</w:t>
+        </w:r>
         <w:proofErr w:type="spellEnd"/>
         <w:r>
+          <w:rPr>
+            <w:i/>
+          </w:rPr>
           <w:t xml:space="preserve"> </w:t>
         </w:r>
-        <w:r>
-          <w:rPr>
-            <w:i/>
-          </w:rPr>
-          <w:t>et al</w:t>
-        </w:r>
-        <w:r>
-          <w:t xml:space="preserve">., 2011. </w:t>
-        </w:r>
-        <w:r>
-          <w:t>Reproducible comput</w:t>
-        </w:r>
-        <w:r>
-          <w:t>a</w:t>
-        </w:r>
-        <w:r>
-          <w:t>tional biology experiments with SED-ML - The Simulation Experiment Description Markup La</w:t>
-        </w:r>
-        <w:r>
-          <w:t>n</w:t>
-        </w:r>
-        <w:r>
-          <w:t>guage</w:t>
-        </w:r>
-        <w:r>
-          <w:t xml:space="preserve">. </w:t>
-        </w:r>
-        <w:r>
-          <w:rPr>
-            <w:i/>
-          </w:rPr>
-          <w:t xml:space="preserve">BMC </w:t>
-        </w:r>
         <w:proofErr w:type="spellStart"/>
         <w:r>
           <w:rPr>
             <w:i/>
           </w:rPr>
-          <w:t>Syst</w:t>
+          <w:t>Biol</w:t>
         </w:r>
         <w:proofErr w:type="spellEnd"/>
         <w:r>
           <w:rPr>
-            <w:i/>
+            <w:rStyle w:val="pseudotab"/>
           </w:rPr>
           <w:t xml:space="preserve"> </w:t>
         </w:r>
-        <w:proofErr w:type="spellStart"/>
-        <w:r>
-          <w:rPr>
-            <w:i/>
-          </w:rPr>
-          <w:t>Biol</w:t>
-        </w:r>
-        <w:proofErr w:type="spellEnd"/>
         <w:r>
           <w:rPr>
             <w:rStyle w:val="pseudotab"/>
-          </w:rPr>
-          <w:t xml:space="preserve"> 5:198</w:t>
-        </w:r>
+            <w:b/>
+            <w:rPrChange w:id="173" w:author=" Jonathan Cooper" w:date="2012-06-08T10:16:00Z">
+              <w:rPr>
+                <w:rStyle w:val="pseudotab"/>
+              </w:rPr>
+            </w:rPrChange>
+          </w:rPr>
+          <w:t>5</w:t>
+        </w:r>
+      </w:ins>
+      <w:ins w:id="174" w:author=" Jonathan Cooper" w:date="2012-06-08T10:16:00Z">
         <w:r>
           <w:rPr>
             <w:rStyle w:val="pseudotab"/>
           </w:rPr>
+          <w:t xml:space="preserve">, </w:t>
+        </w:r>
+      </w:ins>
+      <w:ins w:id="175" w:author=" Jonathan Cooper" w:date="2012-06-06T15:38:00Z">
+        <w:r>
+          <w:rPr>
+            <w:rStyle w:val="pseudotab"/>
+          </w:rPr>
+          <w:t>198</w:t>
+        </w:r>
+      </w:ins>
+      <w:ins w:id="176" w:author=" Jonathan Cooper" w:date="2012-06-08T10:17:00Z">
+        <w:r>
+          <w:rPr>
+            <w:rStyle w:val="pseudotab"/>
+          </w:rPr>
+          <w:t>.</w:t>
+        </w:r>
+      </w:ins>
+      <w:ins w:id="177" w:author=" Jonathan Cooper" w:date="2012-06-06T15:38:00Z">
+        <w:r>
+          <w:rPr>
+            <w:rStyle w:val="pseudotab"/>
+          </w:rPr>
           <w:t xml:space="preserve"> </w:t>
         </w:r>
+      </w:ins>
+      <w:ins w:id="178" w:author=" Jonathan Cooper" w:date="2012-06-08T10:16:00Z">
         <w:r>
           <w:rPr>
             <w:rStyle w:val="pseudotab"/>
           </w:rPr>
-          <w:t>doi:10.1186/1752-0509-5-198</w:t>
+          <w:t xml:space="preserve">(DOI </w:t>
+        </w:r>
+      </w:ins>
+      <w:ins w:id="179" w:author=" Jonathan Cooper" w:date="2012-06-06T15:38:00Z">
+        <w:r>
+          <w:rPr>
+            <w:rStyle w:val="pseudotab"/>
+          </w:rPr>
+          <w:t>10.1186/1752-0509-5-198</w:t>
+        </w:r>
+      </w:ins>
+      <w:ins w:id="180" w:author=" Jonathan Cooper" w:date="2012-06-08T10:16:00Z">
+        <w:r>
+          <w:rPr>
+            <w:rStyle w:val="pseudotab"/>
+          </w:rPr>
+          <w:t>.)</w:t>
         </w:r>
       </w:ins>
     </w:p>
     <w:p>
       <w:pPr>
-        <w:pStyle w:val="References"/>
-        <w:rPr>
-          <w:ins w:id="45" w:author=" Jonathan Cooper" w:date="2012-06-06T15:38:00Z"/>
-        </w:rPr>
-      </w:pPr>
-      <w:ins w:id="46" w:author=" Jonathan Cooper" w:date="2012-06-06T15:38:00Z">
-        <w:r>
-          <w:t xml:space="preserve">Cooper, </w:t>
+        <w:pStyle w:val="Refs"/>
+        <w:rPr>
+          <w:ins w:id="181" w:author=" Jonathan Cooper" w:date="2012-06-06T15:38:00Z"/>
+        </w:rPr>
+        <w:pPrChange w:id="182" w:author=" Jonathan Cooper" w:date="2012-06-08T10:42:00Z">
+          <w:pPr/>
+        </w:pPrChange>
+      </w:pPr>
+      <w:ins w:id="183" w:author=" Jonathan Cooper" w:date="2012-06-06T15:38:00Z">
+        <w:r>
+          <w:t>Cooper</w:t>
+        </w:r>
+      </w:ins>
+      <w:ins w:id="184" w:author=" Jonathan Cooper" w:date="2012-06-08T10:15:00Z">
+        <w:r>
+          <w:t>, J</w:t>
+        </w:r>
+      </w:ins>
+      <w:ins w:id="185" w:author=" Jonathan Cooper" w:date="2012-06-08T10:18:00Z">
+        <w:r>
+          <w:t>.</w:t>
+        </w:r>
+      </w:ins>
+      <w:ins w:id="186" w:author=" Jonathan Cooper" w:date="2012-06-06T15:38:00Z">
+        <w:r>
+          <w:t xml:space="preserve">, </w:t>
         </w:r>
         <w:proofErr w:type="spellStart"/>
         <w:r>
           <w:t>Mirams</w:t>
         </w:r>
+      </w:ins>
+      <w:proofErr w:type="spellEnd"/>
+      <w:ins w:id="187" w:author=" Jonathan Cooper" w:date="2012-06-08T10:15:00Z">
+        <w:r>
+          <w:t>, G</w:t>
+        </w:r>
+      </w:ins>
+      <w:ins w:id="188" w:author=" Jonathan Cooper" w:date="2012-06-08T10:18:00Z">
+        <w:r>
+          <w:t>.</w:t>
+        </w:r>
+      </w:ins>
+      <w:ins w:id="189" w:author=" Jonathan Cooper" w:date="2012-06-08T10:15:00Z">
+        <w:r>
+          <w:t xml:space="preserve"> &amp;</w:t>
+        </w:r>
+      </w:ins>
+      <w:ins w:id="190" w:author=" Jonathan Cooper" w:date="2012-06-06T15:38:00Z">
+        <w:r>
+          <w:t xml:space="preserve"> </w:t>
+        </w:r>
+        <w:proofErr w:type="spellStart"/>
+        <w:r>
+          <w:t>Niederer</w:t>
+        </w:r>
+      </w:ins>
+      <w:proofErr w:type="spellEnd"/>
+      <w:ins w:id="191" w:author=" Jonathan Cooper" w:date="2012-06-08T10:15:00Z">
+        <w:r>
+          <w:t>, S</w:t>
+        </w:r>
+      </w:ins>
+      <w:ins w:id="192" w:author=" Jonathan Cooper" w:date="2012-06-08T10:19:00Z">
+        <w:r>
+          <w:t>.</w:t>
+        </w:r>
+      </w:ins>
+      <w:ins w:id="193" w:author=" Jonathan Cooper" w:date="2012-06-06T15:38:00Z">
+        <w:r>
+          <w:t xml:space="preserve">, 2011 </w:t>
+        </w:r>
+        <w:r>
+          <w:t>High throughput functional curation of cellular electrophy</w:t>
+        </w:r>
+        <w:r>
+          <w:t>s</w:t>
+        </w:r>
+        <w:r>
+          <w:t>iology models</w:t>
+        </w:r>
+        <w:r>
+          <w:t xml:space="preserve">. </w:t>
+        </w:r>
+        <w:proofErr w:type="spellStart"/>
+        <w:r>
+          <w:rPr>
+            <w:i/>
+          </w:rPr>
+          <w:t>Prog</w:t>
+        </w:r>
         <w:proofErr w:type="spellEnd"/>
         <w:r>
+          <w:rPr>
+            <w:i/>
+          </w:rPr>
+          <w:t xml:space="preserve"> </w:t>
+        </w:r>
+        <w:proofErr w:type="spellStart"/>
+        <w:r>
+          <w:rPr>
+            <w:i/>
+          </w:rPr>
+          <w:t>Biophys</w:t>
+        </w:r>
+        <w:proofErr w:type="spellEnd"/>
+        <w:r>
+          <w:rPr>
+            <w:i/>
+          </w:rPr>
+          <w:t xml:space="preserve"> </w:t>
+        </w:r>
+        <w:proofErr w:type="spellStart"/>
+        <w:r>
+          <w:rPr>
+            <w:i/>
+          </w:rPr>
+          <w:t>Mol</w:t>
+        </w:r>
+        <w:proofErr w:type="spellEnd"/>
+        <w:r>
+          <w:rPr>
+            <w:i/>
+          </w:rPr>
+          <w:t xml:space="preserve"> </w:t>
+        </w:r>
+        <w:proofErr w:type="spellStart"/>
+        <w:r>
+          <w:rPr>
+            <w:i/>
+          </w:rPr>
+          <w:t>Biol</w:t>
+        </w:r>
+        <w:proofErr w:type="spellEnd"/>
+        <w:r>
+          <w:t xml:space="preserve"> </w:t>
+        </w:r>
+        <w:r>
+          <w:rPr>
+            <w:b/>
+            <w:rPrChange w:id="194" w:author=" Jonathan Cooper" w:date="2012-06-08T10:16:00Z">
+              <w:rPr/>
+            </w:rPrChange>
+          </w:rPr>
+          <w:t>107</w:t>
+        </w:r>
+      </w:ins>
+      <w:ins w:id="195" w:author=" Jonathan Cooper" w:date="2012-06-08T10:16:00Z">
+        <w:r>
           <w:t xml:space="preserve">, </w:t>
         </w:r>
-        <w:proofErr w:type="spellStart"/>
-        <w:r>
-          <w:t>Niederer</w:t>
-        </w:r>
-        <w:proofErr w:type="spellEnd"/>
-        <w:r>
-          <w:t xml:space="preserve">, 2011. </w:t>
-        </w:r>
-        <w:r>
-          <w:t>High throughput functional curation of cellular electrophysiology models</w:t>
-        </w:r>
-        <w:r>
-          <w:t xml:space="preserve">. </w:t>
-        </w:r>
-        <w:proofErr w:type="spellStart"/>
-        <w:r>
-          <w:rPr>
-            <w:i/>
-          </w:rPr>
-          <w:t>Prog</w:t>
-        </w:r>
-        <w:proofErr w:type="spellEnd"/>
-        <w:r>
-          <w:rPr>
-            <w:i/>
-          </w:rPr>
+      </w:ins>
+      <w:ins w:id="196" w:author=" Jonathan Cooper" w:date="2012-06-06T15:38:00Z">
+        <w:r>
+          <w:t>11-20</w:t>
+        </w:r>
+      </w:ins>
+      <w:ins w:id="197" w:author=" Jonathan Cooper" w:date="2012-06-08T10:13:00Z">
+        <w:r>
+          <w:t>.</w:t>
+        </w:r>
+      </w:ins>
+      <w:ins w:id="198" w:author=" Jonathan Cooper" w:date="2012-06-06T15:38:00Z">
+        <w:r>
           <w:t xml:space="preserve"> </w:t>
         </w:r>
-        <w:proofErr w:type="spellStart"/>
-        <w:r>
-          <w:rPr>
-            <w:i/>
-          </w:rPr>
-          <w:t>Biophys</w:t>
-        </w:r>
-        <w:proofErr w:type="spellEnd"/>
-        <w:r>
-          <w:rPr>
-            <w:i/>
-          </w:rPr>
+      </w:ins>
+      <w:ins w:id="199" w:author=" Jonathan Cooper" w:date="2012-06-08T10:13:00Z">
+        <w:r>
+          <w:t>(DOI</w:t>
+        </w:r>
+      </w:ins>
+      <w:ins w:id="200" w:author=" Jonathan Cooper" w:date="2012-06-08T10:14:00Z">
+        <w:r>
           <w:t xml:space="preserve"> </w:t>
         </w:r>
-        <w:proofErr w:type="spellStart"/>
-        <w:r>
-          <w:rPr>
-            <w:i/>
-          </w:rPr>
-          <w:t>Mol</w:t>
-        </w:r>
-        <w:proofErr w:type="spellEnd"/>
-        <w:r>
-          <w:rPr>
-            <w:i/>
-          </w:rPr>
-          <w:t xml:space="preserve"> </w:t>
-        </w:r>
-        <w:proofErr w:type="spellStart"/>
-        <w:r>
-          <w:rPr>
-            <w:i/>
-          </w:rPr>
-          <w:t>Biol</w:t>
-        </w:r>
-        <w:proofErr w:type="spellEnd"/>
-        <w:r>
-          <w:t xml:space="preserve"> 107:11-20; doi:</w:t>
-        </w:r>
+      </w:ins>
+      <w:ins w:id="201" w:author=" Jonathan Cooper" w:date="2012-06-06T15:38:00Z">
         <w:r>
           <w:t>10.1016/j.pbiomolbio.2011.06.003</w:t>
         </w:r>
-        <w:r>
-          <w:t xml:space="preserve"> </w:t>
+      </w:ins>
+      <w:ins w:id="202" w:author=" Jonathan Cooper" w:date="2012-06-08T10:14:00Z">
+        <w:r>
+          <w:t>.)</w:t>
         </w:r>
       </w:ins>
     </w:p>
     <w:p>
       <w:pPr>
-        <w:pStyle w:val="References"/>
-        <w:rPr>
-          <w:ins w:id="47" w:author=" Jonathan Cooper" w:date="2012-06-06T15:38:00Z"/>
-        </w:rPr>
-      </w:pPr>
-      <w:ins w:id="48" w:author=" Jonathan Cooper" w:date="2012-06-06T15:38:00Z">
-        <w:r>
-          <w:t xml:space="preserve">VPH-FET Consortium, 2011. Ch. 4 of “VPH-FET Research Roadmap – Advanced Technologies for the Future of the Virtual Physiological Human”, pp. 40-49 [Online] </w:t>
+        <w:pStyle w:val="Refs"/>
+        <w:rPr>
+          <w:ins w:id="203" w:author=" Jonathan Cooper" w:date="2012-06-06T15:38:00Z"/>
+        </w:rPr>
+        <w:pPrChange w:id="204" w:author=" Jonathan Cooper" w:date="2012-06-08T10:42:00Z">
+          <w:pPr/>
+        </w:pPrChange>
+      </w:pPr>
+      <w:ins w:id="205" w:author=" Jonathan Cooper" w:date="2012-06-06T15:38:00Z">
+        <w:r>
+          <w:t xml:space="preserve">VPH-FET Consortium, 2011 </w:t>
+        </w:r>
+      </w:ins>
+      <w:ins w:id="206" w:author=" Jonathan Cooper" w:date="2012-06-08T11:00:00Z">
+        <w:r>
+          <w:t>In</w:t>
+        </w:r>
+      </w:ins>
+      <w:ins w:id="207" w:author=" Jonathan Cooper" w:date="2012-06-06T15:38:00Z">
+        <w:r>
+          <w:t xml:space="preserve"> </w:t>
+        </w:r>
+        <w:r>
+          <w:rPr>
+            <w:i/>
+            <w:rPrChange w:id="208" w:author=" Jonathan Cooper" w:date="2012-06-08T11:00:00Z">
+              <w:rPr/>
+            </w:rPrChange>
+          </w:rPr>
+          <w:t>VPH-FET Research Roadmap – Advanced Technologies for the Future of the Virtual Physiological Human</w:t>
+        </w:r>
+        <w:bookmarkStart w:id="209" w:name="_GoBack"/>
+        <w:bookmarkEnd w:id="209"/>
+        <w:r>
+          <w:t xml:space="preserve">, pp. 40-49 [Online] </w:t>
         </w:r>
         <w:r>
           <w:fldChar w:fldCharType="begin"/>
@@ -1924,14 +2791,27 @@
     </w:p>
     <w:p>
       <w:pPr>
-        <w:pStyle w:val="References"/>
-        <w:rPr>
-          <w:ins w:id="49" w:author=" Jonathan Cooper" w:date="2012-06-06T15:40:00Z"/>
-        </w:rPr>
-      </w:pPr>
-      <w:ins w:id="50" w:author=" Jonathan Cooper" w:date="2012-06-06T15:40:00Z">
-        <w:r>
-          <w:t xml:space="preserve">Cooper </w:t>
+        <w:pStyle w:val="Refs"/>
+        <w:rPr>
+          <w:ins w:id="210" w:author=" Jonathan Cooper" w:date="2012-06-06T15:40:00Z"/>
+        </w:rPr>
+        <w:pPrChange w:id="211" w:author=" Jonathan Cooper" w:date="2012-06-08T10:42:00Z">
+          <w:pPr/>
+        </w:pPrChange>
+      </w:pPr>
+      <w:ins w:id="212" w:author=" Jonathan Cooper" w:date="2012-06-06T15:40:00Z">
+        <w:r>
+          <w:t>Cooper</w:t>
+        </w:r>
+      </w:ins>
+      <w:ins w:id="213" w:author=" Jonathan Cooper" w:date="2012-06-08T10:18:00Z">
+        <w:r>
+          <w:t>, J.</w:t>
+        </w:r>
+      </w:ins>
+      <w:ins w:id="214" w:author=" Jonathan Cooper" w:date="2012-06-06T15:40:00Z">
+        <w:r>
+          <w:t xml:space="preserve"> </w:t>
         </w:r>
         <w:r>
           <w:rPr>
@@ -1940,14 +2820,23 @@
           <w:t>et al.</w:t>
         </w:r>
         <w:r>
-          <w:t xml:space="preserve">, 2011. </w:t>
-        </w:r>
-        <w:r>
-          <w:t>Considerations for the use of cellular electrophysiology models within cardiac tissue simulations.</w:t>
+          <w:t xml:space="preserve"> 2011</w:t>
         </w:r>
         <w:r>
           <w:t xml:space="preserve"> </w:t>
         </w:r>
+        <w:r>
+          <w:t>Considerations for the use of cellular electrophysiology models within cardiac ti</w:t>
+        </w:r>
+        <w:r>
+          <w:t>s</w:t>
+        </w:r>
+        <w:r>
+          <w:t>sue simulations.</w:t>
+        </w:r>
+        <w:r>
+          <w:t xml:space="preserve"> </w:t>
+        </w:r>
         <w:proofErr w:type="spellStart"/>
         <w:r>
           <w:rPr>
@@ -1999,27 +2888,78 @@
         </w:r>
         <w:proofErr w:type="spellEnd"/>
         <w:r>
-          <w:t xml:space="preserve"> 107:74-80; doi:</w:t>
-        </w:r>
+          <w:t xml:space="preserve"> </w:t>
+        </w:r>
+        <w:r>
+          <w:rPr>
+            <w:b/>
+            <w:rPrChange w:id="215" w:author=" Jonathan Cooper" w:date="2012-06-08T10:17:00Z">
+              <w:rPr/>
+            </w:rPrChange>
+          </w:rPr>
+          <w:t>107</w:t>
+        </w:r>
+      </w:ins>
+      <w:ins w:id="216" w:author=" Jonathan Cooper" w:date="2012-06-08T10:16:00Z">
+        <w:r>
+          <w:t xml:space="preserve">, </w:t>
+        </w:r>
+      </w:ins>
+      <w:ins w:id="217" w:author=" Jonathan Cooper" w:date="2012-06-06T15:40:00Z">
+        <w:r>
+          <w:t>74-80</w:t>
+        </w:r>
+      </w:ins>
+      <w:ins w:id="218" w:author=" Jonathan Cooper" w:date="2012-06-08T10:17:00Z">
+        <w:r>
+          <w:t>.</w:t>
+        </w:r>
+      </w:ins>
+      <w:ins w:id="219" w:author=" Jonathan Cooper" w:date="2012-06-06T15:40:00Z">
+        <w:r>
+          <w:t xml:space="preserve"> </w:t>
+        </w:r>
+      </w:ins>
+      <w:ins w:id="220" w:author=" Jonathan Cooper" w:date="2012-06-08T10:17:00Z">
+        <w:r>
+          <w:t xml:space="preserve">(DOI </w:t>
+        </w:r>
+      </w:ins>
+      <w:ins w:id="221" w:author=" Jonathan Cooper" w:date="2012-06-06T15:40:00Z">
         <w:r>
           <w:t>1</w:t>
         </w:r>
         <w:r>
           <w:t>0.1016/j.pbiomolbio.2011.06.002</w:t>
+        </w:r>
+      </w:ins>
+      <w:ins w:id="222" w:author=" Jonathan Cooper" w:date="2012-06-08T10:17:00Z">
+        <w:r>
+          <w:t>.)</w:t>
         </w:r>
       </w:ins>
     </w:p>
     <w:p>
       <w:pPr>
-        <w:pStyle w:val="References"/>
-        <w:rPr>
-          <w:ins w:id="51" w:author=" Jonathan Cooper" w:date="2012-06-06T15:40:00Z"/>
-        </w:rPr>
-      </w:pPr>
-      <w:ins w:id="52" w:author=" Jonathan Cooper" w:date="2012-06-06T15:40:00Z">
+        <w:pStyle w:val="Refs"/>
+        <w:rPr>
+          <w:ins w:id="223" w:author=" Jonathan Cooper" w:date="2012-06-06T15:40:00Z"/>
+        </w:rPr>
+        <w:pPrChange w:id="224" w:author=" Jonathan Cooper" w:date="2012-06-08T10:42:00Z">
+          <w:pPr/>
+        </w:pPrChange>
+      </w:pPr>
+      <w:ins w:id="225" w:author=" Jonathan Cooper" w:date="2012-06-06T15:40:00Z">
         <w:r>
           <w:t>Pitt-Francis</w:t>
         </w:r>
+      </w:ins>
+      <w:ins w:id="226" w:author=" Jonathan Cooper" w:date="2012-06-08T10:18:00Z">
+        <w:r>
+          <w:t>, J.</w:t>
+        </w:r>
+      </w:ins>
+      <w:ins w:id="227" w:author=" Jonathan Cooper" w:date="2012-06-06T15:40:00Z">
         <w:r>
           <w:t xml:space="preserve"> </w:t>
         </w:r>
@@ -2030,16 +2970,19 @@
           <w:t>et al</w:t>
         </w:r>
         <w:r>
-          <w:t xml:space="preserve">., 2009. </w:t>
-        </w:r>
-        <w:r>
-          <w:t>Chaste: a test-driven a</w:t>
-        </w:r>
-        <w:r>
-          <w:t>p</w:t>
-        </w:r>
-        <w:r>
-          <w:t xml:space="preserve">proach to software development for biological modelling. </w:t>
+          <w:t>.</w:t>
+        </w:r>
+        <w:r>
+          <w:t xml:space="preserve"> 2009 </w:t>
+        </w:r>
+        <w:r>
+          <w:t>Chaste: a test-driven approach to software development for biological mode</w:t>
+        </w:r>
+        <w:r>
+          <w:t>l</w:t>
+        </w:r>
+        <w:r>
+          <w:t xml:space="preserve">ling. </w:t>
         </w:r>
         <w:proofErr w:type="spellStart"/>
         <w:r>
@@ -2084,29 +3027,82 @@
         </w:r>
         <w:proofErr w:type="spellEnd"/>
         <w:r>
-          <w:t xml:space="preserve"> 180:2452-2471</w:t>
-        </w:r>
-        <w:r>
-          <w:t>;</w:t>
-        </w:r>
-        <w:r>
-          <w:t xml:space="preserve"> doi:</w:t>
-        </w:r>
+          <w:t xml:space="preserve"> </w:t>
+        </w:r>
+        <w:r>
+          <w:rPr>
+            <w:b/>
+            <w:rPrChange w:id="228" w:author=" Jonathan Cooper" w:date="2012-06-08T10:17:00Z">
+              <w:rPr/>
+            </w:rPrChange>
+          </w:rPr>
+          <w:t>180</w:t>
+        </w:r>
+      </w:ins>
+      <w:ins w:id="229" w:author=" Jonathan Cooper" w:date="2012-06-08T10:16:00Z">
+        <w:r>
+          <w:t xml:space="preserve">, </w:t>
+        </w:r>
+      </w:ins>
+      <w:ins w:id="230" w:author=" Jonathan Cooper" w:date="2012-06-06T15:40:00Z">
+        <w:r>
+          <w:t>2452-2471</w:t>
+        </w:r>
+      </w:ins>
+      <w:ins w:id="231" w:author=" Jonathan Cooper" w:date="2012-06-08T10:17:00Z">
+        <w:r>
+          <w:t>.</w:t>
+        </w:r>
+      </w:ins>
+      <w:ins w:id="232" w:author=" Jonathan Cooper" w:date="2012-06-06T15:40:00Z">
+        <w:r>
+          <w:t xml:space="preserve"> </w:t>
+        </w:r>
+      </w:ins>
+      <w:ins w:id="233" w:author=" Jonathan Cooper" w:date="2012-06-08T10:17:00Z">
+        <w:r>
+          <w:t xml:space="preserve">(DOI </w:t>
+        </w:r>
+      </w:ins>
+      <w:ins w:id="234" w:author=" Jonathan Cooper" w:date="2012-06-06T15:40:00Z">
         <w:r>
           <w:t>10.1016/j.cpc.2009.07.019</w:t>
+        </w:r>
+      </w:ins>
+      <w:ins w:id="235" w:author=" Jonathan Cooper" w:date="2012-06-08T10:17:00Z">
+        <w:r>
+          <w:t>.)</w:t>
         </w:r>
       </w:ins>
     </w:p>
     <w:p>
       <w:pPr>
-        <w:pStyle w:val="References"/>
-        <w:rPr>
-          <w:ins w:id="53" w:author=" Jonathan Cooper" w:date="2012-06-06T15:40:00Z"/>
-        </w:rPr>
-      </w:pPr>
-      <w:ins w:id="54" w:author=" Jonathan Cooper" w:date="2012-06-06T15:40:00Z">
-        <w:r>
-          <w:t xml:space="preserve">Cooper </w:t>
+        <w:pStyle w:val="Refs"/>
+        <w:rPr>
+          <w:ins w:id="236" w:author=" Jonathan Cooper" w:date="2012-06-06T15:40:00Z"/>
+        </w:rPr>
+        <w:pPrChange w:id="237" w:author=" Jonathan Cooper" w:date="2012-06-08T10:42:00Z">
+          <w:pPr/>
+        </w:pPrChange>
+      </w:pPr>
+      <w:ins w:id="238" w:author=" Jonathan Cooper" w:date="2012-06-06T15:40:00Z">
+        <w:r>
+          <w:t>Cooper</w:t>
+        </w:r>
+      </w:ins>
+      <w:ins w:id="239" w:author=" Jonathan Cooper" w:date="2012-06-08T10:17:00Z">
+        <w:r>
+          <w:t>, J</w:t>
+        </w:r>
+      </w:ins>
+      <w:ins w:id="240" w:author=" Jonathan Cooper" w:date="2012-06-08T10:18:00Z">
+        <w:r>
+          <w:t>.</w:t>
+        </w:r>
+      </w:ins>
+      <w:ins w:id="241" w:author=" Jonathan Cooper" w:date="2012-06-06T15:40:00Z">
+        <w:r>
+          <w:t xml:space="preserve"> </w:t>
         </w:r>
         <w:r>
           <w:rPr>
@@ -2115,10 +3111,18 @@
           <w:t>et al</w:t>
         </w:r>
         <w:r>
-          <w:t>., 2010.</w:t>
-        </w:r>
-        <w:r>
-          <w:t xml:space="preserve"> The Virtual Physiological Human ToolKit. </w:t>
+          <w:t>. 2010</w:t>
+        </w:r>
+        <w:r>
+          <w:t xml:space="preserve"> </w:t>
+        </w:r>
+        <w:proofErr w:type="gramStart"/>
+        <w:r>
+          <w:t>The</w:t>
+        </w:r>
+        <w:proofErr w:type="gramEnd"/>
+        <w:r>
+          <w:t xml:space="preserve"> Virtual Physiological Human ToolKit. </w:t>
         </w:r>
         <w:r>
           <w:rPr>
@@ -2141,25 +3145,89 @@
           <w:t xml:space="preserve"> A</w:t>
         </w:r>
         <w:r>
-          <w:t xml:space="preserve"> 368:3925−3936</w:t>
-        </w:r>
-        <w:r>
-          <w:t>; doi:</w:t>
-        </w:r>
+          <w:t xml:space="preserve"> </w:t>
+        </w:r>
+        <w:r>
+          <w:rPr>
+            <w:b/>
+            <w:rPrChange w:id="242" w:author=" Jonathan Cooper" w:date="2012-06-08T10:17:00Z">
+              <w:rPr/>
+            </w:rPrChange>
+          </w:rPr>
+          <w:t>368</w:t>
+        </w:r>
+      </w:ins>
+      <w:ins w:id="243" w:author=" Jonathan Cooper" w:date="2012-06-08T10:16:00Z">
+        <w:r>
+          <w:t xml:space="preserve">, </w:t>
+        </w:r>
+      </w:ins>
+      <w:ins w:id="244" w:author=" Jonathan Cooper" w:date="2012-06-06T15:40:00Z">
+        <w:r>
+          <w:t>3925−3936</w:t>
+        </w:r>
+      </w:ins>
+      <w:ins w:id="245" w:author=" Jonathan Cooper" w:date="2012-06-08T10:17:00Z">
+        <w:r>
+          <w:t>.</w:t>
+        </w:r>
+      </w:ins>
+      <w:ins w:id="246" w:author=" Jonathan Cooper" w:date="2012-06-06T15:40:00Z">
+        <w:r>
+          <w:t xml:space="preserve"> </w:t>
+        </w:r>
+      </w:ins>
+      <w:ins w:id="247" w:author=" Jonathan Cooper" w:date="2012-06-08T10:17:00Z">
+        <w:r>
+          <w:t xml:space="preserve">(DOI </w:t>
+        </w:r>
+      </w:ins>
+      <w:ins w:id="248" w:author=" Jonathan Cooper" w:date="2012-06-06T15:40:00Z">
         <w:r>
           <w:t>10.1098/rsta.2010.0144</w:t>
+        </w:r>
+      </w:ins>
+      <w:ins w:id="249" w:author=" Jonathan Cooper" w:date="2012-06-08T10:17:00Z">
+        <w:r>
+          <w:t>.)</w:t>
         </w:r>
       </w:ins>
     </w:p>
     <w:p>
       <w:pPr>
-        <w:pStyle w:val="References"/>
-      </w:pPr>
-      <w:r>
-        <w:t>Bergmann, 2012</w:t>
-      </w:r>
-      <w:r>
-        <w:t xml:space="preserve">. SED-ML: Nested Simulation Proposal. </w:t>
+        <w:pStyle w:val="Refs"/>
+        <w:pPrChange w:id="250" w:author=" Jonathan Cooper" w:date="2012-06-08T10:42:00Z">
+          <w:pPr/>
+        </w:pPrChange>
+      </w:pPr>
+      <w:r>
+        <w:t>Bergmann</w:t>
+      </w:r>
+      <w:ins w:id="251" w:author=" Jonathan Cooper" w:date="2012-06-08T10:19:00Z">
+        <w:r>
+          <w:t>, F.</w:t>
+        </w:r>
+      </w:ins>
+      <w:del w:id="252" w:author=" Jonathan Cooper" w:date="2012-06-08T10:19:00Z">
+        <w:r>
+          <w:delText xml:space="preserve">, </w:delText>
+        </w:r>
+      </w:del>
+      <w:ins w:id="253" w:author=" Jonathan Cooper" w:date="2012-06-08T10:19:00Z">
+        <w:r>
+          <w:t xml:space="preserve"> </w:t>
+        </w:r>
+      </w:ins>
+      <w:r>
+        <w:t>2012</w:t>
+      </w:r>
+      <w:del w:id="254" w:author=" Jonathan Cooper" w:date="2012-06-08T10:19:00Z">
+        <w:r>
+          <w:delText>.</w:delText>
+        </w:r>
+      </w:del>
+      <w:r>
+        <w:t xml:space="preserve"> SED-ML: Nested Simulation Proposal. </w:t>
       </w:r>
       <w:r>
         <w:rPr>
@@ -2175,21 +3243,47 @@
         <w:t>Precedings</w:t>
       </w:r>
       <w:proofErr w:type="spellEnd"/>
-      <w:r>
-        <w:t xml:space="preserve"> doi</w:t>
-      </w:r>
-      <w:r>
-        <w:t>:10.1038/npre.2012.4257.2</w:t>
-      </w:r>
+      <w:ins w:id="255" w:author=" Jonathan Cooper" w:date="2012-06-08T10:20:00Z">
+        <w:r>
+          <w:t>.</w:t>
+        </w:r>
+      </w:ins>
+      <w:r>
+        <w:t xml:space="preserve"> </w:t>
+      </w:r>
+      <w:del w:id="256" w:author=" Jonathan Cooper" w:date="2012-06-08T10:19:00Z">
+        <w:r>
+          <w:delText>doi</w:delText>
+        </w:r>
+        <w:r>
+          <w:delText>:</w:delText>
+        </w:r>
+      </w:del>
+      <w:ins w:id="257" w:author=" Jonathan Cooper" w:date="2012-06-08T10:19:00Z">
+        <w:r>
+          <w:t xml:space="preserve">(DOI </w:t>
+        </w:r>
+      </w:ins>
+      <w:r>
+        <w:t>10.1038/npre.2012.4257.2</w:t>
+      </w:r>
+      <w:ins w:id="258" w:author=" Jonathan Cooper" w:date="2012-06-08T10:19:00Z">
+        <w:r>
+          <w:t>.)</w:t>
+        </w:r>
+      </w:ins>
     </w:p>
     <w:p>
       <w:pPr>
-        <w:pStyle w:val="References"/>
-        <w:rPr>
-          <w:del w:id="55" w:author=" Jonathan Cooper" w:date="2012-06-06T15:40:00Z"/>
-        </w:rPr>
-      </w:pPr>
-      <w:del w:id="56" w:author=" Jonathan Cooper" w:date="2012-06-06T15:40:00Z">
+        <w:pStyle w:val="Refs"/>
+        <w:rPr>
+          <w:del w:id="259" w:author=" Jonathan Cooper" w:date="2012-06-06T15:40:00Z"/>
+        </w:rPr>
+        <w:pPrChange w:id="260" w:author=" Jonathan Cooper" w:date="2012-06-08T10:42:00Z">
+          <w:pPr/>
+        </w:pPrChange>
+      </w:pPr>
+      <w:del w:id="261" w:author=" Jonathan Cooper" w:date="2012-06-06T15:40:00Z">
         <w:r>
           <w:delText>Cooper</w:delText>
         </w:r>
@@ -2227,12 +3321,15 @@
     </w:p>
     <w:p>
       <w:pPr>
-        <w:pStyle w:val="References"/>
-        <w:rPr>
-          <w:del w:id="57" w:author=" Jonathan Cooper" w:date="2012-06-06T15:38:00Z"/>
-        </w:rPr>
-      </w:pPr>
-      <w:del w:id="58" w:author=" Jonathan Cooper" w:date="2012-06-06T15:38:00Z">
+        <w:pStyle w:val="Refs"/>
+        <w:rPr>
+          <w:del w:id="262" w:author=" Jonathan Cooper" w:date="2012-06-06T15:38:00Z"/>
+        </w:rPr>
+        <w:pPrChange w:id="263" w:author=" Jonathan Cooper" w:date="2012-06-08T10:42:00Z">
+          <w:pPr/>
+        </w:pPrChange>
+      </w:pPr>
+      <w:del w:id="264" w:author=" Jonathan Cooper" w:date="2012-06-06T15:38:00Z">
         <w:r>
           <w:delText>Cooper</w:delText>
         </w:r>
@@ -2279,12 +3376,15 @@
     </w:p>
     <w:p>
       <w:pPr>
-        <w:pStyle w:val="References"/>
-        <w:rPr>
-          <w:del w:id="59" w:author=" Jonathan Cooper" w:date="2012-06-06T15:40:00Z"/>
-        </w:rPr>
-      </w:pPr>
-      <w:del w:id="60" w:author=" Jonathan Cooper" w:date="2012-06-06T15:40:00Z">
+        <w:pStyle w:val="Refs"/>
+        <w:rPr>
+          <w:del w:id="265" w:author=" Jonathan Cooper" w:date="2012-06-06T15:40:00Z"/>
+        </w:rPr>
+        <w:pPrChange w:id="266" w:author=" Jonathan Cooper" w:date="2012-06-08T10:42:00Z">
+          <w:pPr/>
+        </w:pPrChange>
+      </w:pPr>
+      <w:del w:id="267" w:author=" Jonathan Cooper" w:date="2012-06-06T15:40:00Z">
         <w:r>
           <w:delText xml:space="preserve">Cooper </w:delText>
         </w:r>
@@ -2325,12 +3425,15 @@
     </w:p>
     <w:p>
       <w:pPr>
-        <w:pStyle w:val="References"/>
-        <w:rPr>
-          <w:del w:id="61" w:author=" Jonathan Cooper" w:date="2012-06-06T15:37:00Z"/>
-        </w:rPr>
-      </w:pPr>
-      <w:del w:id="62" w:author=" Jonathan Cooper" w:date="2012-06-06T15:37:00Z">
+        <w:pStyle w:val="Refs"/>
+        <w:rPr>
+          <w:del w:id="268" w:author=" Jonathan Cooper" w:date="2012-06-06T15:37:00Z"/>
+        </w:rPr>
+        <w:pPrChange w:id="269" w:author=" Jonathan Cooper" w:date="2012-06-08T10:42:00Z">
+          <w:pPr/>
+        </w:pPrChange>
+      </w:pPr>
+      <w:del w:id="270" w:author=" Jonathan Cooper" w:date="2012-06-06T15:37:00Z">
         <w:r>
           <w:delText xml:space="preserve">Hucka </w:delText>
         </w:r>
@@ -2365,12 +3468,15 @@
     </w:p>
     <w:p>
       <w:pPr>
-        <w:pStyle w:val="References"/>
-        <w:rPr>
-          <w:del w:id="63" w:author=" Jonathan Cooper" w:date="2012-06-06T15:37:00Z"/>
-        </w:rPr>
-      </w:pPr>
-      <w:del w:id="64" w:author=" Jonathan Cooper" w:date="2012-06-06T15:37:00Z">
+        <w:pStyle w:val="Refs"/>
+        <w:rPr>
+          <w:del w:id="271" w:author=" Jonathan Cooper" w:date="2012-06-06T15:37:00Z"/>
+        </w:rPr>
+        <w:pPrChange w:id="272" w:author=" Jonathan Cooper" w:date="2012-06-08T10:42:00Z">
+          <w:pPr/>
+        </w:pPrChange>
+      </w:pPr>
+      <w:del w:id="273" w:author=" Jonathan Cooper" w:date="2012-06-06T15:37:00Z">
         <w:r>
           <w:delText>Lloyd</w:delText>
         </w:r>
@@ -2387,7 +3493,13 @@
           <w:delText xml:space="preserve">2004. </w:delText>
         </w:r>
         <w:r>
-          <w:delText xml:space="preserve">CellML: its future, present and past. </w:delText>
+          <w:delText>CellML: its future, pr</w:delText>
+        </w:r>
+        <w:r>
+          <w:delText>e</w:delText>
+        </w:r>
+        <w:r>
+          <w:delText xml:space="preserve">sent and past. </w:delText>
         </w:r>
         <w:r>
           <w:rPr>
@@ -2402,12 +3514,15 @@
     </w:p>
     <w:p>
       <w:pPr>
-        <w:pStyle w:val="References"/>
-        <w:rPr>
-          <w:del w:id="65" w:author=" Jonathan Cooper" w:date="2012-06-06T15:40:00Z"/>
-        </w:rPr>
-      </w:pPr>
-      <w:del w:id="66" w:author=" Jonathan Cooper" w:date="2012-06-06T15:40:00Z">
+        <w:pStyle w:val="Refs"/>
+        <w:rPr>
+          <w:del w:id="274" w:author=" Jonathan Cooper" w:date="2012-06-06T15:40:00Z"/>
+        </w:rPr>
+        <w:pPrChange w:id="275" w:author=" Jonathan Cooper" w:date="2012-06-08T10:42:00Z">
+          <w:pPr/>
+        </w:pPrChange>
+      </w:pPr>
+      <w:del w:id="276" w:author=" Jonathan Cooper" w:date="2012-06-06T15:40:00Z">
         <w:r>
           <w:delText>Pitt-Francis</w:delText>
         </w:r>
@@ -2424,13 +3539,7 @@
           <w:delText xml:space="preserve">., 2009. </w:delText>
         </w:r>
         <w:r>
-          <w:delText>Chaste: a test-driven a</w:delText>
-        </w:r>
-        <w:r>
-          <w:delText>p</w:delText>
-        </w:r>
-        <w:r>
-          <w:delText xml:space="preserve">proach to software development for biological modelling. </w:delText>
+          <w:delText xml:space="preserve">Chaste: a test-driven approach to software development for biological modelling. </w:delText>
         </w:r>
         <w:r>
           <w:rPr>
@@ -2466,34 +3575,102 @@
     </w:p>
     <w:p>
       <w:pPr>
-        <w:pStyle w:val="References"/>
-      </w:pPr>
-      <w:r>
-        <w:t xml:space="preserve">Simpson </w:t>
+        <w:pStyle w:val="Refs"/>
+        <w:pPrChange w:id="277" w:author=" Jonathan Cooper" w:date="2012-06-08T10:42:00Z">
+          <w:pPr/>
+        </w:pPrChange>
+      </w:pPr>
+      <w:r>
+        <w:t>Simpson</w:t>
+      </w:r>
+      <w:ins w:id="278" w:author=" Jonathan Cooper" w:date="2012-06-08T10:19:00Z">
+        <w:r>
+          <w:t>, A.</w:t>
+        </w:r>
+      </w:ins>
+      <w:r>
+        <w:t xml:space="preserve"> </w:t>
       </w:r>
       <w:r>
         <w:rPr>
           <w:i/>
         </w:rPr>
-        <w:t>et al</w:t>
-      </w:r>
-      <w:r>
-        <w:t>., 2008.  A healthcare-driven fram</w:t>
-      </w:r>
-      <w:r>
-        <w:t>e</w:t>
-      </w:r>
-      <w:r>
-        <w:t xml:space="preserve">work for facilitating the secure sharing of data across organisational boundaries.  </w:t>
-      </w:r>
+        <w:t xml:space="preserve">et </w:t>
+      </w:r>
+      <w:proofErr w:type="gramStart"/>
       <w:r>
         <w:rPr>
           <w:i/>
         </w:rPr>
+        <w:t>al</w:t>
+      </w:r>
+      <w:r>
+        <w:t>.</w:t>
+      </w:r>
+      <w:del w:id="279" w:author=" Jonathan Cooper" w:date="2012-06-08T10:20:00Z">
+        <w:r>
+          <w:delText>,</w:delText>
+        </w:r>
+      </w:del>
+      <w:r>
+        <w:t xml:space="preserve"> 2008</w:t>
+      </w:r>
+      <w:del w:id="280" w:author=" Jonathan Cooper" w:date="2012-06-08T10:20:00Z">
+        <w:r>
+          <w:delText>.</w:delText>
+        </w:r>
+      </w:del>
+      <w:r>
+        <w:t xml:space="preserve"> </w:t>
+      </w:r>
+      <w:del w:id="281" w:author=" Jonathan Cooper" w:date="2012-06-08T10:20:00Z">
+        <w:r>
+          <w:delText xml:space="preserve"> </w:delText>
+        </w:r>
+      </w:del>
+      <w:r>
+        <w:t>A healthcare-driven framework</w:t>
+      </w:r>
+      <w:proofErr w:type="gramEnd"/>
+      <w:r>
+        <w:t xml:space="preserve"> for facilitating the secure sharing of data across o</w:t>
+      </w:r>
+      <w:r>
+        <w:t>r</w:t>
+      </w:r>
+      <w:r>
+        <w:t xml:space="preserve">ganisational boundaries.  </w:t>
+      </w:r>
+      <w:r>
+        <w:rPr>
+          <w:i/>
+        </w:rPr>
         <w:t>Stud Health Tech Inform</w:t>
       </w:r>
       <w:r>
-        <w:t xml:space="preserve"> 138:3</w:t>
+        <w:t xml:space="preserve"> </w:t>
+      </w:r>
+      <w:r>
+        <w:rPr>
+          <w:b/>
+          <w:rPrChange w:id="282" w:author=" Jonathan Cooper" w:date="2012-06-08T10:20:00Z">
+            <w:rPr/>
+          </w:rPrChange>
+        </w:rPr>
+        <w:t>138</w:t>
+      </w:r>
+      <w:ins w:id="283" w:author=" Jonathan Cooper" w:date="2012-06-08T10:20:00Z">
+        <w:r>
+          <w:t xml:space="preserve">, </w:t>
+        </w:r>
+      </w:ins>
+      <w:del w:id="284" w:author=" Jonathan Cooper" w:date="2012-06-08T10:20:00Z">
+        <w:r>
+          <w:delText>:</w:delText>
+        </w:r>
+      </w:del>
+      <w:r>
+        <w:t>3</w:t>
       </w:r>
       <w:r>
         <w:t>-</w:t>
@@ -2501,13 +3678,29 @@
       <w:r>
         <w:t>12</w:t>
       </w:r>
+      <w:ins w:id="285" w:author=" Jonathan Cooper" w:date="2012-06-08T10:20:00Z">
+        <w:r>
+          <w:t>.</w:t>
+        </w:r>
+      </w:ins>
     </w:p>
     <w:p>
       <w:pPr>
-        <w:pStyle w:val="References"/>
-      </w:pPr>
-      <w:r>
-        <w:t xml:space="preserve">Simpson </w:t>
+        <w:pStyle w:val="Refs"/>
+        <w:pPrChange w:id="286" w:author=" Jonathan Cooper" w:date="2012-06-08T10:42:00Z">
+          <w:pPr/>
+        </w:pPrChange>
+      </w:pPr>
+      <w:r>
+        <w:t>Simpson</w:t>
+      </w:r>
+      <w:ins w:id="287" w:author=" Jonathan Cooper" w:date="2012-06-08T10:20:00Z">
+        <w:r>
+          <w:t>, A.</w:t>
+        </w:r>
+      </w:ins>
+      <w:r>
+        <w:t xml:space="preserve"> </w:t>
       </w:r>
       <w:r>
         <w:rPr>
@@ -2516,27 +3709,103 @@
         <w:t>et al</w:t>
       </w:r>
       <w:r>
-        <w:t xml:space="preserve">., 2010.  GIMI: the past, the present, and the future. </w:t>
+        <w:t>.</w:t>
+      </w:r>
+      <w:del w:id="288" w:author=" Jonathan Cooper" w:date="2012-06-08T10:20:00Z">
+        <w:r>
+          <w:delText>,</w:delText>
+        </w:r>
+      </w:del>
+      <w:r>
+        <w:t xml:space="preserve"> 2010</w:t>
+      </w:r>
+      <w:del w:id="289" w:author=" Jonathan Cooper" w:date="2012-06-08T10:20:00Z">
+        <w:r>
+          <w:delText>.</w:delText>
+        </w:r>
+      </w:del>
+      <w:r>
+        <w:t xml:space="preserve"> </w:t>
+      </w:r>
+      <w:del w:id="290" w:author=" Jonathan Cooper" w:date="2012-06-08T10:20:00Z">
+        <w:r>
+          <w:delText xml:space="preserve"> </w:delText>
+        </w:r>
+      </w:del>
+      <w:r>
+        <w:t xml:space="preserve">GIMI: the past, the present, and the future. </w:t>
       </w:r>
       <w:r>
         <w:rPr>
           <w:i/>
         </w:rPr>
-        <w:t>Phil Trans R Soc A</w:t>
-      </w:r>
-      <w:r>
-        <w:t xml:space="preserve"> 368: 3891-3905</w:t>
-      </w:r>
+        <w:t xml:space="preserve">Phil Trans R </w:t>
+      </w:r>
+      <w:proofErr w:type="spellStart"/>
+      <w:r>
+        <w:rPr>
+          <w:i/>
+        </w:rPr>
+        <w:t>Soc</w:t>
+      </w:r>
+      <w:proofErr w:type="spellEnd"/>
+      <w:r>
+        <w:rPr>
+          <w:i/>
+        </w:rPr>
+        <w:t xml:space="preserve"> A</w:t>
+      </w:r>
+      <w:r>
+        <w:t xml:space="preserve"> </w:t>
+      </w:r>
+      <w:r>
+        <w:rPr>
+          <w:b/>
+          <w:rPrChange w:id="291" w:author=" Jonathan Cooper" w:date="2012-06-08T10:20:00Z">
+            <w:rPr/>
+          </w:rPrChange>
+        </w:rPr>
+        <w:t>368</w:t>
+      </w:r>
+      <w:ins w:id="292" w:author=" Jonathan Cooper" w:date="2012-06-08T10:20:00Z">
+        <w:r>
+          <w:t>,</w:t>
+        </w:r>
+      </w:ins>
+      <w:del w:id="293" w:author=" Jonathan Cooper" w:date="2012-06-08T10:20:00Z">
+        <w:r>
+          <w:delText>:</w:delText>
+        </w:r>
+      </w:del>
+      <w:r>
+        <w:t xml:space="preserve"> 3891-3905</w:t>
+      </w:r>
+      <w:ins w:id="294" w:author=" Jonathan Cooper" w:date="2012-06-08T10:20:00Z">
+        <w:r>
+          <w:t>.</w:t>
+        </w:r>
+      </w:ins>
     </w:p>
     <w:p>
       <w:pPr>
-        <w:pStyle w:val="References"/>
-        <w:rPr>
-          <w:del w:id="67" w:author=" Jonathan Cooper" w:date="2012-06-06T15:39:00Z"/>
-        </w:rPr>
-      </w:pPr>
-      <w:r>
-        <w:t xml:space="preserve">Simpson </w:t>
+        <w:pStyle w:val="Refs"/>
+        <w:rPr>
+          <w:del w:id="295" w:author=" Jonathan Cooper" w:date="2012-06-06T15:39:00Z"/>
+        </w:rPr>
+        <w:pPrChange w:id="296" w:author=" Jonathan Cooper" w:date="2012-06-08T10:42:00Z">
+          <w:pPr/>
+        </w:pPrChange>
+      </w:pPr>
+      <w:r>
+        <w:t>Simpson</w:t>
+      </w:r>
+      <w:ins w:id="297" w:author=" Jonathan Cooper" w:date="2012-06-08T10:20:00Z">
+        <w:r>
+          <w:t>, A.</w:t>
+        </w:r>
+      </w:ins>
+      <w:r>
+        <w:t xml:space="preserve"> </w:t>
       </w:r>
       <w:r>
         <w:rPr>
@@ -2545,43 +3814,128 @@
         <w:t>et al</w:t>
       </w:r>
       <w:r>
-        <w:t>., 2010.  On the secure sharing and aggregation of data to support systems biology r</w:t>
+        <w:t>.</w:t>
+      </w:r>
+      <w:del w:id="298" w:author=" Jonathan Cooper" w:date="2012-06-08T10:21:00Z">
+        <w:r>
+          <w:delText>,</w:delText>
+        </w:r>
+      </w:del>
+      <w:r>
+        <w:t xml:space="preserve"> 2010</w:t>
+      </w:r>
+      <w:del w:id="299" w:author=" Jonathan Cooper" w:date="2012-06-08T10:21:00Z">
+        <w:r>
+          <w:delText xml:space="preserve">. </w:delText>
+        </w:r>
+      </w:del>
+      <w:r>
+        <w:t xml:space="preserve"> </w:t>
+      </w:r>
+      <w:proofErr w:type="gramStart"/>
+      <w:r>
+        <w:t>On</w:t>
+      </w:r>
+      <w:proofErr w:type="gramEnd"/>
+      <w:r>
+        <w:t xml:space="preserve"> the secure sharing and aggregation of data to support systems biology r</w:t>
       </w:r>
       <w:r>
         <w:t>e</w:t>
       </w:r>
       <w:r>
-        <w:t>search.  In Proceedings of the 7</w:t>
-      </w:r>
-      <w:r>
-        <w:rPr>
+        <w:t xml:space="preserve">search.  In </w:t>
+      </w:r>
+      <w:r>
+        <w:rPr>
+          <w:i/>
+          <w:rPrChange w:id="300" w:author=" Jonathan Cooper" w:date="2012-06-08T10:21:00Z">
+            <w:rPr/>
+          </w:rPrChange>
+        </w:rPr>
+        <w:t>Proc</w:t>
+      </w:r>
+      <w:del w:id="301" w:author=" Jonathan Cooper" w:date="2012-06-08T10:57:00Z">
+        <w:r>
+          <w:rPr>
+            <w:i/>
+            <w:rPrChange w:id="302" w:author=" Jonathan Cooper" w:date="2012-06-08T10:21:00Z">
+              <w:rPr/>
+            </w:rPrChange>
+          </w:rPr>
+          <w:delText xml:space="preserve">eedings of the </w:delText>
+        </w:r>
+      </w:del>
+      <w:r>
+        <w:rPr>
+          <w:i/>
+          <w:rPrChange w:id="303" w:author=" Jonathan Cooper" w:date="2012-06-08T10:21:00Z">
+            <w:rPr/>
+          </w:rPrChange>
+        </w:rPr>
+        <w:t>7</w:t>
+      </w:r>
+      <w:r>
+        <w:rPr>
+          <w:i/>
           <w:vertAlign w:val="superscript"/>
+          <w:rPrChange w:id="304" w:author=" Jonathan Cooper" w:date="2012-06-08T10:21:00Z">
+            <w:rPr>
+              <w:vertAlign w:val="superscript"/>
+            </w:rPr>
+          </w:rPrChange>
         </w:rPr>
         <w:t>th</w:t>
       </w:r>
       <w:r>
-        <w:t xml:space="preserve"> International Conference on Data Integration in the Life Sc</w:t>
-      </w:r>
-      <w:r>
-        <w:t>i</w:t>
-      </w:r>
-      <w:r>
-        <w:t>ences (DILS 2010), pp. 58-73</w:t>
-      </w:r>
+        <w:rPr>
+          <w:i/>
+          <w:rPrChange w:id="305" w:author=" Jonathan Cooper" w:date="2012-06-08T10:21:00Z">
+            <w:rPr/>
+          </w:rPrChange>
+        </w:rPr>
+        <w:t xml:space="preserve"> International Conference on Data Integration in the Life Sciences</w:t>
+      </w:r>
+      <w:del w:id="306" w:author=" Jonathan Cooper" w:date="2012-06-08T10:57:00Z">
+        <w:r>
+          <w:rPr>
+            <w:i/>
+            <w:rPrChange w:id="307" w:author=" Jonathan Cooper" w:date="2012-06-08T10:21:00Z">
+              <w:rPr/>
+            </w:rPrChange>
+          </w:rPr>
+          <w:delText xml:space="preserve"> (DILS 2010)</w:delText>
+        </w:r>
+      </w:del>
+      <w:r>
+        <w:rPr>
+          <w:i/>
+          <w:rPrChange w:id="308" w:author=" Jonathan Cooper" w:date="2012-06-08T10:21:00Z">
+            <w:rPr/>
+          </w:rPrChange>
+        </w:rPr>
+        <w:t>,</w:t>
+      </w:r>
+      <w:r>
+        <w:t xml:space="preserve"> pp. 58-73</w:t>
+      </w:r>
+      <w:ins w:id="309" w:author=" Jonathan Cooper" w:date="2012-06-08T10:21:00Z">
+        <w:r>
+          <w:t>.</w:t>
+        </w:r>
+      </w:ins>
     </w:p>
     <w:p>
       <w:pPr>
-        <w:pStyle w:val="References"/>
-        <w:rPr>
-          <w:del w:id="68" w:author=" Jonathan Cooper" w:date="2012-06-06T15:38:00Z"/>
-        </w:rPr>
-        <w:pPrChange w:id="69" w:author=" Jonathan Cooper" w:date="2012-06-06T15:38:00Z">
-          <w:pPr>
-            <w:pStyle w:val="References"/>
-          </w:pPr>
+        <w:pStyle w:val="Refs"/>
+        <w:rPr>
+          <w:del w:id="310" w:author=" Jonathan Cooper" w:date="2012-06-06T15:38:00Z"/>
+        </w:rPr>
+        <w:pPrChange w:id="311" w:author=" Jonathan Cooper" w:date="2012-06-08T10:42:00Z">
+          <w:pPr/>
         </w:pPrChange>
       </w:pPr>
-      <w:del w:id="70" w:author=" Jonathan Cooper" w:date="2012-06-06T15:38:00Z">
+      <w:del w:id="312" w:author=" Jonathan Cooper" w:date="2012-06-06T15:38:00Z">
         <w:r>
           <w:delText>VPH-</w:delText>
         </w:r>
@@ -2601,13 +3955,7 @@
           <w:delText>Ch. 4 of “</w:delText>
         </w:r>
         <w:r>
-          <w:delText>VPH-FET Research Roadmap – Advanced Technologies for the Future of the Virtual Physiological H</w:delText>
-        </w:r>
-        <w:r>
-          <w:delText>u</w:delText>
-        </w:r>
-        <w:r>
-          <w:delText>man</w:delText>
+          <w:delText>VPH-FET Research Roadmap – Advanced Technologies for the Future of the Virtual Physiological Human</w:delText>
         </w:r>
         <w:r>
           <w:delText>”, pp. 40-49</w:delText>
@@ -2619,10 +3967,7 @@
           <w:fldChar w:fldCharType="begin"/>
         </w:r>
         <w:r>
-          <w:delInstrText xml:space="preserve"> </w:delInstrText>
-        </w:r>
-        <w:r>
-          <w:delInstrText xml:space="preserve">HYPERLINK "https://www.biomedtown.org/biomed_town/VPHFET/reception/vphfetpublicrep/plfng_view" </w:delInstrText>
+          <w:delInstrText xml:space="preserve"> HYPERLINK "https://www.biomedtown.org/biomed_town/VPHFET/reception/vphfetpublicrep/plfng_view" </w:delInstrText>
         </w:r>
         <w:r>
           <w:fldChar w:fldCharType="separate"/>
@@ -2646,9 +3991,12 @@
     </w:p>
     <w:p>
       <w:pPr>
-        <w:pStyle w:val="References"/>
-      </w:pPr>
-      <w:del w:id="71" w:author=" Jonathan Cooper" w:date="2012-06-06T15:38:00Z">
+        <w:pStyle w:val="Refs"/>
+        <w:pPrChange w:id="313" w:author=" Jonathan Cooper" w:date="2012-06-08T10:42:00Z">
+          <w:pPr/>
+        </w:pPrChange>
+      </w:pPr>
+      <w:del w:id="314" w:author=" Jonathan Cooper" w:date="2012-06-06T15:38:00Z">
         <w:r>
           <w:delText xml:space="preserve">Waltemath </w:delText>
         </w:r>
@@ -2674,13 +4022,7 @@
           <w:delText>p</w:delText>
         </w:r>
         <w:r>
-          <w:delText>tion Markup La</w:delText>
-        </w:r>
-        <w:r>
-          <w:delText>n</w:delText>
-        </w:r>
-        <w:r>
-          <w:delText>guage</w:delText>
+          <w:delText>tion Markup Language</w:delText>
         </w:r>
         <w:r>
           <w:delText xml:space="preserve">. </w:delText>
@@ -2716,9 +4058,16 @@
       <w:headerReference w:type="first" r:id="rId11"/>
       <w:footerReference w:type="first" r:id="rId12"/>
       <w:pgSz w:w="11905" w:h="16837" w:code="9"/>
-      <w:pgMar w:top="2347" w:right="1418" w:bottom="1418" w:left="1418" w:header="1418" w:footer="720" w:gutter="0"/>
-      <w:cols w:num="2" w:space="227"/>
-      <w:titlePg/>
+      <w:pgMar w:top="1134" w:right="1134" w:bottom="1134" w:left="1134" w:header="1418" w:footer="720" w:gutter="0"/>
+      <w:cols w:num="1" w:space="227"/>
+      <w:titlePg w:val="0"/>
+      <w:sectPrChange w:id="318" w:author=" Jonathan Cooper" w:date="2012-06-08T10:46:00Z">
+        <w:sectPr>
+          <w:pgMar w:top="2347" w:right="1418" w:bottom="1418" w:left="1418" w:header="1418" w:footer="720" w:gutter="0"/>
+          <w:cols w:num="2"/>
+          <w:titlePg/>
+        </w:sectPr>
+      </w:sectPrChange>
     </w:sectPr>
   </w:body>
 </w:document>
@@ -2726,7 +4075,7 @@
 
 <file path=word/comments.xml><?xml version="1.0" encoding="utf-8"?>
 <w:comments xmlns:wpc="http://schemas.microsoft.com/office/word/2010/wordprocessingCanvas" xmlns:mc="http://schemas.openxmlformats.org/markup-compatibility/2006" xmlns:o="urn:schemas-microsoft-com:office:office" xmlns:r="http://schemas.openxmlformats.org/officeDocument/2006/relationships" xmlns:m="http://schemas.openxmlformats.org/officeDocument/2006/math" xmlns:v="urn:schemas-microsoft-com:vml" xmlns:wp14="http://schemas.microsoft.com/office/word/2010/wordprocessingDrawing" xmlns:wp="http://schemas.openxmlformats.org/drawingml/2006/wordprocessingDrawing" xmlns:w10="urn:schemas-microsoft-com:office:word" xmlns:w="http://schemas.openxmlformats.org/wordprocessingml/2006/main" xmlns:w14="http://schemas.microsoft.com/office/word/2010/wordml" xmlns:wpg="http://schemas.microsoft.com/office/word/2010/wordprocessingGroup" xmlns:wpi="http://schemas.microsoft.com/office/word/2010/wordprocessingInk" xmlns:wne="http://schemas.microsoft.com/office/word/2006/wordml" xmlns:wps="http://schemas.microsoft.com/office/word/2010/wordprocessingShape" mc:Ignorable="w14 wp14">
-  <w:comment w:id="0" w:author=" Jonathan Cooper" w:date="2012-03-17T22:06:00Z" w:initials="JC">
+  <w:comment w:id="58" w:author=" Jonathan Cooper" w:date="2012-03-17T22:06:00Z" w:initials="JC">
     <w:p>
       <w:pPr>
         <w:pStyle w:val="CommentText"/>
@@ -2742,7 +4091,7 @@
       </w:r>
     </w:p>
   </w:comment>
-  <w:comment w:id="1" w:author=" Jonathan Cooper" w:date="2012-06-06T15:13:00Z" w:initials="JC">
+  <w:comment w:id="59" w:author=" Jonathan Cooper" w:date="2012-06-06T15:13:00Z" w:initials="JC">
     <w:p>
       <w:pPr>
         <w:pStyle w:val="CommentText"/>
@@ -2754,19 +4103,7 @@
         <w:annotationRef/>
       </w:r>
       <w:r>
-        <w:t>Reviewer 1: r</w:t>
-      </w:r>
-      <w:r>
-        <w:t>e</w:t>
-      </w:r>
-      <w:r>
-        <w:t>number references to match order of cit</w:t>
-      </w:r>
-      <w:r>
-        <w:t>a</w:t>
-      </w:r>
-      <w:r>
-        <w:t>tion.</w:t>
+        <w:t>Reviewer 1: renumber references to match order of citation.</w:t>
       </w:r>
     </w:p>
     <w:p>
@@ -2816,30 +4153,6 @@
       <w:pStyle w:val="Footer"/>
       <w:jc w:val="center"/>
     </w:pPr>
-    <w:r>
-      <w:t xml:space="preserve">- </w:t>
-    </w:r>
-    <w:r>
-      <w:fldChar w:fldCharType="begin"/>
-    </w:r>
-    <w:r>
-      <w:instrText xml:space="preserve"> PAGE </w:instrText>
-    </w:r>
-    <w:r>
-      <w:fldChar w:fldCharType="separate"/>
-    </w:r>
-    <w:r>
-      <w:rPr>
-        <w:noProof/>
-      </w:rPr>
-      <w:t>2</w:t>
-    </w:r>
-    <w:r>
-      <w:fldChar w:fldCharType="end"/>
-    </w:r>
-    <w:r>
-      <w:t xml:space="preserve"> -</w:t>
-    </w:r>
   </w:p>
 </w:ftr>
 </file>
@@ -2898,88 +4211,307 @@
   <w:footnote w:id="1">
     <w:p>
       <w:pPr>
-        <w:pStyle w:val="FootnoteText"/>
+        <w:suppressLineNumbers/>
+        <w:spacing w:after="0"/>
+        <w:jc w:val="left"/>
+        <w:rPr>
+          <w:sz w:val="18"/>
+          <w:szCs w:val="18"/>
+          <w:rPrChange w:id="84" w:author=" Jonathan Cooper" w:date="2012-06-08T10:55:00Z">
+            <w:rPr/>
+          </w:rPrChange>
+        </w:rPr>
+        <w:pPrChange w:id="85" w:author=" Jonathan Cooper" w:date="2012-06-08T10:45:00Z">
+          <w:pPr/>
+        </w:pPrChange>
       </w:pPr>
       <w:r>
         <w:rPr>
           <w:rStyle w:val="FootnoteReference"/>
+          <w:sz w:val="18"/>
+          <w:szCs w:val="18"/>
+          <w:rPrChange w:id="86" w:author=" Jonathan Cooper" w:date="2012-06-08T10:55:00Z">
+            <w:rPr>
+              <w:rStyle w:val="FootnoteReference"/>
+            </w:rPr>
+          </w:rPrChange>
         </w:rPr>
         <w:footnoteRef/>
       </w:r>
       <w:r>
-        <w:t xml:space="preserve"> This is </w:t>
-      </w:r>
-      <w:r>
-        <w:t>a distinct concept from nested simulations [</w:t>
-      </w:r>
-      <w:del w:id="23" w:author=" Jonathan Cooper" w:date="2012-06-06T15:41:00Z">
-        <w:r>
+        <w:rPr>
+          <w:sz w:val="18"/>
+          <w:szCs w:val="18"/>
+          <w:rPrChange w:id="87" w:author=" Jonathan Cooper" w:date="2012-06-08T10:55:00Z">
+            <w:rPr/>
+          </w:rPrChange>
+        </w:rPr>
+        <w:t xml:space="preserve"> </w:t>
+      </w:r>
+      <w:r>
+        <w:rPr>
+          <w:rStyle w:val="FootnoteTextChar"/>
+          <w:szCs w:val="18"/>
+          <w:rPrChange w:id="88" w:author=" Jonathan Cooper" w:date="2012-06-08T10:55:00Z">
+            <w:rPr/>
+          </w:rPrChange>
+        </w:rPr>
+        <w:t>This is a distinct concept from nested simulations [</w:t>
+      </w:r>
+      <w:del w:id="89" w:author=" Jonathan Cooper" w:date="2012-06-06T15:41:00Z">
+        <w:r>
+          <w:rPr>
+            <w:rStyle w:val="FootnoteTextChar"/>
+            <w:szCs w:val="18"/>
+            <w:rPrChange w:id="90" w:author=" Jonathan Cooper" w:date="2012-06-08T10:55:00Z">
+              <w:rPr/>
+            </w:rPrChange>
+          </w:rPr>
           <w:delText>1</w:delText>
         </w:r>
       </w:del>
-      <w:ins w:id="24" w:author=" Jonathan Cooper" w:date="2012-06-06T15:41:00Z">
-        <w:r>
+      <w:ins w:id="91" w:author=" Jonathan Cooper" w:date="2012-06-06T15:41:00Z">
+        <w:r>
+          <w:rPr>
+            <w:rStyle w:val="FootnoteTextChar"/>
+            <w:szCs w:val="18"/>
+            <w:rPrChange w:id="92" w:author=" Jonathan Cooper" w:date="2012-06-08T10:55:00Z">
+              <w:rPr/>
+            </w:rPrChange>
+          </w:rPr>
           <w:t>9</w:t>
         </w:r>
       </w:ins>
       <w:r>
-        <w:t>]</w:t>
-      </w:r>
-      <w:r>
-        <w:t>, in which only the simulation phase may be nested.</w:t>
+        <w:rPr>
+          <w:rStyle w:val="FootnoteTextChar"/>
+          <w:szCs w:val="18"/>
+          <w:rPrChange w:id="93" w:author=" Jonathan Cooper" w:date="2012-06-08T10:55:00Z">
+            <w:rPr/>
+          </w:rPrChange>
+        </w:rPr>
+        <w:t>], in which only the simulation phase may be nested.</w:t>
       </w:r>
     </w:p>
   </w:footnote>
   <w:footnote w:id="2">
     <w:p>
       <w:pPr>
-        <w:pStyle w:val="FootnoteText"/>
+        <w:suppressLineNumbers/>
+        <w:spacing w:after="0"/>
+        <w:jc w:val="left"/>
+        <w:rPr>
+          <w:sz w:val="18"/>
+          <w:szCs w:val="18"/>
+          <w:rPrChange w:id="103" w:author=" Jonathan Cooper" w:date="2012-06-08T10:55:00Z">
+            <w:rPr/>
+          </w:rPrChange>
+        </w:rPr>
+        <w:pPrChange w:id="104" w:author=" Jonathan Cooper" w:date="2012-06-08T10:45:00Z">
+          <w:pPr/>
+        </w:pPrChange>
       </w:pPr>
       <w:r>
         <w:rPr>
           <w:rStyle w:val="FootnoteReference"/>
+          <w:sz w:val="18"/>
+          <w:szCs w:val="18"/>
+          <w:rPrChange w:id="105" w:author=" Jonathan Cooper" w:date="2012-06-08T10:55:00Z">
+            <w:rPr>
+              <w:rStyle w:val="FootnoteReference"/>
+            </w:rPr>
+          </w:rPrChange>
         </w:rPr>
         <w:footnoteRef/>
       </w:r>
       <w:r>
+        <w:rPr>
+          <w:sz w:val="18"/>
+          <w:szCs w:val="18"/>
+          <w:rPrChange w:id="106" w:author=" Jonathan Cooper" w:date="2012-06-08T10:55:00Z">
+            <w:rPr/>
+          </w:rPrChange>
+        </w:rPr>
         <w:t xml:space="preserve"> </w:t>
       </w:r>
-      <w:hyperlink r:id="rId1" w:history="1">
-        <w:r>
-          <w:rPr>
-            <w:rStyle w:val="Hyperlink"/>
-          </w:rPr>
-          <w:t>http://www.sbi.uni-rostock.de/research/research-projects/single/33/</w:t>
-        </w:r>
-      </w:hyperlink>
-      <w:r>
-        <w:t xml:space="preserve"> </w:t>
-      </w:r>
+      <w:r>
+        <w:rPr>
+          <w:rStyle w:val="Hyperlink"/>
+          <w:sz w:val="18"/>
+          <w:szCs w:val="18"/>
+          <w:rPrChange w:id="107" w:author=" Jonathan Cooper" w:date="2012-06-08T10:55:00Z">
+            <w:rPr/>
+          </w:rPrChange>
+        </w:rPr>
+        <w:fldChar w:fldCharType="begin"/>
+      </w:r>
+      <w:r>
+        <w:rPr>
+          <w:rStyle w:val="Hyperlink"/>
+          <w:sz w:val="18"/>
+          <w:szCs w:val="18"/>
+          <w:rPrChange w:id="108" w:author=" Jonathan Cooper" w:date="2012-06-08T10:55:00Z">
+            <w:rPr/>
+          </w:rPrChange>
+        </w:rPr>
+        <w:instrText xml:space="preserve"> HYPERLINK "http://www.sbi.uni-rostock.de/research/research-projects/single/33/" </w:instrText>
+      </w:r>
+      <w:r>
+        <w:rPr>
+          <w:rStyle w:val="Hyperlink"/>
+          <w:sz w:val="18"/>
+          <w:szCs w:val="18"/>
+          <w:rPrChange w:id="109" w:author=" Jonathan Cooper" w:date="2012-06-08T10:55:00Z">
+            <w:rPr/>
+          </w:rPrChange>
+        </w:rPr>
+        <w:fldChar w:fldCharType="separate"/>
+      </w:r>
+      <w:r>
+        <w:rPr>
+          <w:rStyle w:val="Hyperlink"/>
+          <w:sz w:val="18"/>
+          <w:szCs w:val="18"/>
+          <w:rPrChange w:id="110" w:author=" Jonathan Cooper" w:date="2012-06-08T10:55:00Z">
+            <w:rPr>
+              <w:rStyle w:val="Hyperlink"/>
+            </w:rPr>
+          </w:rPrChange>
+        </w:rPr>
+        <w:t>http://www.sbi.uni-rostock.de/research/research-projects/single/33/</w:t>
+      </w:r>
+      <w:r>
+        <w:rPr>
+          <w:rStyle w:val="Hyperlink"/>
+          <w:sz w:val="18"/>
+          <w:szCs w:val="18"/>
+          <w:rPrChange w:id="111" w:author=" Jonathan Cooper" w:date="2012-06-08T10:55:00Z">
+            <w:rPr>
+              <w:rStyle w:val="Hyperlink"/>
+            </w:rPr>
+          </w:rPrChange>
+        </w:rPr>
+        <w:fldChar w:fldCharType="end"/>
+      </w:r>
+      <w:del w:id="112" w:author=" Jonathan Cooper" w:date="2012-06-08T10:39:00Z">
+        <w:r>
+          <w:rPr>
+            <w:sz w:val="18"/>
+            <w:szCs w:val="18"/>
+            <w:rPrChange w:id="113" w:author=" Jonathan Cooper" w:date="2012-06-08T10:55:00Z">
+              <w:rPr/>
+            </w:rPrChange>
+          </w:rPr>
+          <w:delText xml:space="preserve"> </w:delText>
+        </w:r>
+      </w:del>
     </w:p>
   </w:footnote>
   <w:footnote w:id="3">
     <w:p>
       <w:pPr>
-        <w:pStyle w:val="FootnoteText"/>
+        <w:suppressLineNumbers/>
+        <w:suppressAutoHyphens/>
+        <w:spacing w:after="0"/>
+        <w:jc w:val="left"/>
+        <w:rPr>
+          <w:sz w:val="18"/>
+          <w:szCs w:val="18"/>
+          <w:rPrChange w:id="120" w:author=" Jonathan Cooper" w:date="2012-06-08T10:55:00Z">
+            <w:rPr/>
+          </w:rPrChange>
+        </w:rPr>
+        <w:pPrChange w:id="121" w:author=" Jonathan Cooper" w:date="2012-06-08T10:48:00Z">
+          <w:pPr/>
+        </w:pPrChange>
       </w:pPr>
       <w:r>
         <w:rPr>
           <w:rStyle w:val="FootnoteReference"/>
+          <w:sz w:val="18"/>
+          <w:szCs w:val="18"/>
+          <w:rPrChange w:id="122" w:author=" Jonathan Cooper" w:date="2012-06-08T10:55:00Z">
+            <w:rPr>
+              <w:rStyle w:val="FootnoteReference"/>
+            </w:rPr>
+          </w:rPrChange>
         </w:rPr>
         <w:footnoteRef/>
       </w:r>
       <w:r>
+        <w:rPr>
+          <w:sz w:val="18"/>
+          <w:szCs w:val="18"/>
+          <w:rPrChange w:id="123" w:author=" Jonathan Cooper" w:date="2012-06-08T10:55:00Z">
+            <w:rPr/>
+          </w:rPrChange>
+        </w:rPr>
         <w:t xml:space="preserve"> </w:t>
       </w:r>
-      <w:hyperlink r:id="rId2" w:history="1">
-        <w:r>
-          <w:rPr>
-            <w:rStyle w:val="Hyperlink"/>
-          </w:rPr>
-          <w:t>http://www.opencor.ws/</w:t>
-        </w:r>
-      </w:hyperlink>
-      <w:r>
+      <w:r>
+        <w:rPr>
+          <w:sz w:val="18"/>
+          <w:szCs w:val="18"/>
+          <w:rPrChange w:id="124" w:author=" Jonathan Cooper" w:date="2012-06-08T10:55:00Z">
+            <w:rPr/>
+          </w:rPrChange>
+        </w:rPr>
+        <w:fldChar w:fldCharType="begin"/>
+      </w:r>
+      <w:r>
+        <w:rPr>
+          <w:sz w:val="18"/>
+          <w:szCs w:val="18"/>
+          <w:rPrChange w:id="125" w:author=" Jonathan Cooper" w:date="2012-06-08T10:55:00Z">
+            <w:rPr/>
+          </w:rPrChange>
+        </w:rPr>
+        <w:instrText xml:space="preserve"> HYPERLINK "http://www.opencor.ws/" </w:instrText>
+      </w:r>
+      <w:r>
+        <w:rPr>
+          <w:sz w:val="18"/>
+          <w:szCs w:val="18"/>
+          <w:rPrChange w:id="126" w:author=" Jonathan Cooper" w:date="2012-06-08T10:55:00Z">
+            <w:rPr/>
+          </w:rPrChange>
+        </w:rPr>
+        <w:fldChar w:fldCharType="separate"/>
+      </w:r>
+      <w:r>
+        <w:rPr>
+          <w:rStyle w:val="Hyperlink"/>
+          <w:sz w:val="18"/>
+          <w:szCs w:val="18"/>
+          <w:rPrChange w:id="127" w:author=" Jonathan Cooper" w:date="2012-06-08T10:55:00Z">
+            <w:rPr>
+              <w:rStyle w:val="Hyperlink"/>
+            </w:rPr>
+          </w:rPrChange>
+        </w:rPr>
+        <w:t>http://www.opencor.ws/</w:t>
+      </w:r>
+      <w:r>
+        <w:rPr>
+          <w:rStyle w:val="Hyperlink"/>
+          <w:sz w:val="18"/>
+          <w:szCs w:val="18"/>
+          <w:rPrChange w:id="128" w:author=" Jonathan Cooper" w:date="2012-06-08T10:55:00Z">
+            <w:rPr>
+              <w:rStyle w:val="Hyperlink"/>
+            </w:rPr>
+          </w:rPrChange>
+        </w:rPr>
+        <w:fldChar w:fldCharType="end"/>
+      </w:r>
+      <w:r>
+        <w:rPr>
+          <w:sz w:val="18"/>
+          <w:szCs w:val="18"/>
+          <w:rPrChange w:id="129" w:author=" Jonathan Cooper" w:date="2012-06-08T10:55:00Z">
+            <w:rPr/>
+          </w:rPrChange>
+        </w:rPr>
         <w:t xml:space="preserve"> </w:t>
       </w:r>
     </w:p>
@@ -2992,129 +4524,134 @@
   <w:p>
     <w:pPr>
       <w:pStyle w:val="Heading1"/>
+      <w:rPr>
+        <w:del w:id="315" w:author=" Jonathan Cooper" w:date="2012-06-08T09:51:00Z"/>
+      </w:rPr>
     </w:pPr>
-    <w:r>
-      <w:t>Virtual experiments</w:t>
-    </w:r>
-    <w:r>
-      <w:t xml:space="preserve"> for reusable model</w:t>
-    </w:r>
-    <w:r>
-      <w:t>s</w:t>
-    </w:r>
+    <w:del w:id="316" w:author=" Jonathan Cooper" w:date="2012-06-08T09:51:00Z">
+      <w:r>
+        <w:delText>Virtual experiments</w:delText>
+      </w:r>
+      <w:r>
+        <w:delText xml:space="preserve"> for reusable model</w:delText>
+      </w:r>
+      <w:r>
+        <w:delText>s</w:delText>
+      </w:r>
+    </w:del>
   </w:p>
   <w:p>
     <w:pPr>
       <w:pStyle w:val="Authors"/>
     </w:pPr>
-    <w:r>
-      <w:t>Jonathan Cooper</w:t>
-    </w:r>
-    <w:r>
-      <w:rPr>
-        <w:vertAlign w:val="superscript"/>
-      </w:rPr>
-      <w:t>1</w:t>
-    </w:r>
-    <w:r>
-      <w:t>, Gary Mirams</w:t>
-    </w:r>
-    <w:r>
-      <w:rPr>
-        <w:vertAlign w:val="superscript"/>
-      </w:rPr>
-      <w:t>1</w:t>
-    </w:r>
-    <w:r>
-      <w:t>, Mark Slaymaker</w:t>
-    </w:r>
-    <w:r>
-      <w:rPr>
-        <w:vertAlign w:val="superscript"/>
-      </w:rPr>
-      <w:t>1</w:t>
-    </w:r>
-    <w:r>
-      <w:t>, Andrew Simpson</w:t>
-    </w:r>
-    <w:r>
-      <w:rPr>
-        <w:vertAlign w:val="superscript"/>
-      </w:rPr>
-      <w:t>1</w:t>
-    </w:r>
-    <w:r>
-      <w:t xml:space="preserve">, </w:t>
-    </w:r>
-    <w:r>
-      <w:t>Jon Olav Vik</w:t>
-    </w:r>
-    <w:r>
-      <w:rPr>
-        <w:vertAlign w:val="superscript"/>
-      </w:rPr>
-      <w:t>2</w:t>
-    </w:r>
-    <w:r>
-      <w:t>, Dagmar Waltemath</w:t>
-    </w:r>
-    <w:r>
-      <w:rPr>
-        <w:vertAlign w:val="superscript"/>
-      </w:rPr>
-      <w:t>3</w:t>
-    </w:r>
-    <w:r>
-      <w:rPr>
-        <w:vertAlign w:val="superscript"/>
-      </w:rPr>
-      <w:br/>
-      <w:t xml:space="preserve">1 </w:t>
-    </w:r>
-    <w:r>
-      <w:t>Department of Computer Science, University of Oxford, Oxford, UK</w:t>
-    </w:r>
-    <w:r>
-      <w:br/>
-    </w:r>
-    <w:r>
-      <w:rPr>
-        <w:vertAlign w:val="superscript"/>
-      </w:rPr>
-      <w:t>2</w:t>
-    </w:r>
-    <w:r>
-      <w:t xml:space="preserve"> </w:t>
-    </w:r>
-    <w:r>
-      <w:t>Centre for Integrative Genetics</w:t>
-    </w:r>
-    <w:r>
-      <w:t xml:space="preserve">, Norwegian University of Life Sciences, </w:t>
-    </w:r>
-    <w:proofErr w:type="spellStart"/>
-    <w:r>
-      <w:t>Ås</w:t>
-    </w:r>
-    <w:proofErr w:type="spellEnd"/>
-    <w:r>
-      <w:t>, Norway</w:t>
-    </w:r>
-    <w:r>
-      <w:br/>
-    </w:r>
-    <w:r>
-      <w:rPr>
-        <w:vertAlign w:val="superscript"/>
-      </w:rPr>
-      <w:t>3</w:t>
-    </w:r>
-    <w:r>
-      <w:t xml:space="preserve"> </w:t>
-    </w:r>
-    <w:r>
-      <w:t>Department of Systems Biology and Bioinformatics, University of Rostock, Rostock, Germany</w:t>
-    </w:r>
+    <w:del w:id="317" w:author=" Jonathan Cooper" w:date="2012-06-08T09:51:00Z">
+      <w:r>
+        <w:delText>Jonathan Cooper</w:delText>
+      </w:r>
+      <w:r>
+        <w:rPr>
+          <w:vertAlign w:val="superscript"/>
+        </w:rPr>
+        <w:delText>1</w:delText>
+      </w:r>
+      <w:r>
+        <w:delText>, Gary Mirams</w:delText>
+      </w:r>
+      <w:r>
+        <w:rPr>
+          <w:vertAlign w:val="superscript"/>
+        </w:rPr>
+        <w:delText>1</w:delText>
+      </w:r>
+      <w:r>
+        <w:delText>, Mark Slaymaker</w:delText>
+      </w:r>
+      <w:r>
+        <w:rPr>
+          <w:vertAlign w:val="superscript"/>
+        </w:rPr>
+        <w:delText>1</w:delText>
+      </w:r>
+      <w:r>
+        <w:delText>, Andrew Simpson</w:delText>
+      </w:r>
+      <w:r>
+        <w:rPr>
+          <w:vertAlign w:val="superscript"/>
+        </w:rPr>
+        <w:delText>1</w:delText>
+      </w:r>
+      <w:r>
+        <w:delText xml:space="preserve">, </w:delText>
+      </w:r>
+      <w:r>
+        <w:delText>Jon Olav Vik</w:delText>
+      </w:r>
+      <w:r>
+        <w:rPr>
+          <w:vertAlign w:val="superscript"/>
+        </w:rPr>
+        <w:delText>2</w:delText>
+      </w:r>
+      <w:r>
+        <w:delText>, Dagmar Waltemath</w:delText>
+      </w:r>
+      <w:r>
+        <w:rPr>
+          <w:vertAlign w:val="superscript"/>
+        </w:rPr>
+        <w:delText>3</w:delText>
+      </w:r>
+      <w:r>
+        <w:rPr>
+          <w:vertAlign w:val="superscript"/>
+        </w:rPr>
+        <w:br/>
+        <w:delText xml:space="preserve">1 </w:delText>
+      </w:r>
+      <w:r>
+        <w:delText>Department of Computer Science, University of Oxford, Oxford, UK</w:delText>
+      </w:r>
+      <w:r>
+        <w:br/>
+      </w:r>
+      <w:r>
+        <w:rPr>
+          <w:vertAlign w:val="superscript"/>
+        </w:rPr>
+        <w:delText>2</w:delText>
+      </w:r>
+      <w:r>
+        <w:delText xml:space="preserve"> </w:delText>
+      </w:r>
+      <w:r>
+        <w:delText>Centre for Integrative Genetics</w:delText>
+      </w:r>
+      <w:r>
+        <w:delText xml:space="preserve">, Norwegian University of Life Sciences, </w:delText>
+      </w:r>
+      <w:r>
+        <w:delText>Ås</w:delText>
+      </w:r>
+      <w:r>
+        <w:delText>, Norway</w:delText>
+      </w:r>
+      <w:r>
+        <w:br/>
+      </w:r>
+      <w:r>
+        <w:rPr>
+          <w:vertAlign w:val="superscript"/>
+        </w:rPr>
+        <w:delText>3</w:delText>
+      </w:r>
+      <w:r>
+        <w:delText xml:space="preserve"> </w:delText>
+      </w:r>
+      <w:r>
+        <w:delText>Department of Systems Biology and Bioinformatics, University of Rostock, Rostock, Germany</w:delText>
+      </w:r>
+    </w:del>
   </w:p>
 </w:hdr>
 </file>
@@ -3124,21 +4661,19 @@
   <w:abstractNum w:abstractNumId="0">
     <w:nsid w:val="FFFFFF88"/>
     <w:multiLevelType w:val="singleLevel"/>
-    <w:tmpl w:val="625CF362"/>
+    <w:tmpl w:val="4658FA2A"/>
     <w:lvl w:ilvl="0">
       <w:start w:val="1"/>
       <w:numFmt w:val="decimal"/>
-      <w:pStyle w:val="References"/>
-      <w:lvlText w:val="[%1]"/>
+      <w:lvlText w:val="%1."/>
       <w:lvlJc w:val="left"/>
       <w:pPr>
-        <w:tabs>
-          <w:tab w:val="num" w:pos="360"/>
-        </w:tabs>
         <w:ind w:left="360" w:hanging="360"/>
       </w:pPr>
       <w:rPr>
         <w:rFonts w:hint="default"/>
+        <w:b w:val="0"/>
+        <w:i/>
       </w:rPr>
     </w:lvl>
   </w:abstractNum>
@@ -3165,7 +4700,6 @@
     <w:lvl w:ilvl="1">
       <w:start w:val="1"/>
       <w:numFmt w:val="none"/>
-      <w:pStyle w:val="Heading2"/>
       <w:lvlText w:val=""/>
       <w:lvlJc w:val="left"/>
       <w:pPr>
@@ -3542,6 +5076,184 @@
     </w:lvl>
   </w:abstractNum>
   <w:abstractNum w:abstractNumId="4">
+    <w:nsid w:val="12E33B15"/>
+    <w:multiLevelType w:val="hybridMultilevel"/>
+    <w:tmpl w:val="84DA292E"/>
+    <w:lvl w:ilvl="0" w:tplc="0809000F">
+      <w:start w:val="1"/>
+      <w:numFmt w:val="decimal"/>
+      <w:lvlText w:val="%1."/>
+      <w:lvlJc w:val="left"/>
+      <w:pPr>
+        <w:ind w:left="720" w:hanging="360"/>
+      </w:pPr>
+    </w:lvl>
+    <w:lvl w:ilvl="1" w:tplc="08090019" w:tentative="1">
+      <w:start w:val="1"/>
+      <w:numFmt w:val="lowerLetter"/>
+      <w:lvlText w:val="%2."/>
+      <w:lvlJc w:val="left"/>
+      <w:pPr>
+        <w:ind w:left="1440" w:hanging="360"/>
+      </w:pPr>
+    </w:lvl>
+    <w:lvl w:ilvl="2" w:tplc="0809001B" w:tentative="1">
+      <w:start w:val="1"/>
+      <w:numFmt w:val="lowerRoman"/>
+      <w:lvlText w:val="%3."/>
+      <w:lvlJc w:val="right"/>
+      <w:pPr>
+        <w:ind w:left="2160" w:hanging="180"/>
+      </w:pPr>
+    </w:lvl>
+    <w:lvl w:ilvl="3" w:tplc="0809000F" w:tentative="1">
+      <w:start w:val="1"/>
+      <w:numFmt w:val="decimal"/>
+      <w:lvlText w:val="%4."/>
+      <w:lvlJc w:val="left"/>
+      <w:pPr>
+        <w:ind w:left="2880" w:hanging="360"/>
+      </w:pPr>
+    </w:lvl>
+    <w:lvl w:ilvl="4" w:tplc="08090019" w:tentative="1">
+      <w:start w:val="1"/>
+      <w:numFmt w:val="lowerLetter"/>
+      <w:lvlText w:val="%5."/>
+      <w:lvlJc w:val="left"/>
+      <w:pPr>
+        <w:ind w:left="3600" w:hanging="360"/>
+      </w:pPr>
+    </w:lvl>
+    <w:lvl w:ilvl="5" w:tplc="0809001B" w:tentative="1">
+      <w:start w:val="1"/>
+      <w:numFmt w:val="lowerRoman"/>
+      <w:lvlText w:val="%6."/>
+      <w:lvlJc w:val="right"/>
+      <w:pPr>
+        <w:ind w:left="4320" w:hanging="180"/>
+      </w:pPr>
+    </w:lvl>
+    <w:lvl w:ilvl="6" w:tplc="0809000F" w:tentative="1">
+      <w:start w:val="1"/>
+      <w:numFmt w:val="decimal"/>
+      <w:lvlText w:val="%7."/>
+      <w:lvlJc w:val="left"/>
+      <w:pPr>
+        <w:ind w:left="5040" w:hanging="360"/>
+      </w:pPr>
+    </w:lvl>
+    <w:lvl w:ilvl="7" w:tplc="08090019" w:tentative="1">
+      <w:start w:val="1"/>
+      <w:numFmt w:val="lowerLetter"/>
+      <w:lvlText w:val="%8."/>
+      <w:lvlJc w:val="left"/>
+      <w:pPr>
+        <w:ind w:left="5760" w:hanging="360"/>
+      </w:pPr>
+    </w:lvl>
+    <w:lvl w:ilvl="8" w:tplc="0809001B" w:tentative="1">
+      <w:start w:val="1"/>
+      <w:numFmt w:val="lowerRoman"/>
+      <w:lvlText w:val="%9."/>
+      <w:lvlJc w:val="right"/>
+      <w:pPr>
+        <w:ind w:left="6480" w:hanging="180"/>
+      </w:pPr>
+    </w:lvl>
+  </w:abstractNum>
+  <w:abstractNum w:abstractNumId="5">
+    <w:nsid w:val="28574888"/>
+    <w:multiLevelType w:val="hybridMultilevel"/>
+    <w:tmpl w:val="B4163A44"/>
+    <w:lvl w:ilvl="0" w:tplc="CA769F5E">
+      <w:start w:val="1"/>
+      <w:numFmt w:val="decimal"/>
+      <w:pStyle w:val="Refs"/>
+      <w:lvlText w:val="%1."/>
+      <w:lvlJc w:val="left"/>
+      <w:pPr>
+        <w:ind w:left="720" w:hanging="360"/>
+      </w:pPr>
+      <w:rPr>
+        <w:rFonts w:hint="default"/>
+        <w:b w:val="0"/>
+        <w:i/>
+      </w:rPr>
+    </w:lvl>
+    <w:lvl w:ilvl="1" w:tplc="08090019" w:tentative="1">
+      <w:start w:val="1"/>
+      <w:numFmt w:val="lowerLetter"/>
+      <w:lvlText w:val="%2."/>
+      <w:lvlJc w:val="left"/>
+      <w:pPr>
+        <w:ind w:left="1440" w:hanging="360"/>
+      </w:pPr>
+    </w:lvl>
+    <w:lvl w:ilvl="2" w:tplc="0809001B" w:tentative="1">
+      <w:start w:val="1"/>
+      <w:numFmt w:val="lowerRoman"/>
+      <w:lvlText w:val="%3."/>
+      <w:lvlJc w:val="right"/>
+      <w:pPr>
+        <w:ind w:left="2160" w:hanging="180"/>
+      </w:pPr>
+    </w:lvl>
+    <w:lvl w:ilvl="3" w:tplc="0809000F" w:tentative="1">
+      <w:start w:val="1"/>
+      <w:numFmt w:val="decimal"/>
+      <w:lvlText w:val="%4."/>
+      <w:lvlJc w:val="left"/>
+      <w:pPr>
+        <w:ind w:left="2880" w:hanging="360"/>
+      </w:pPr>
+    </w:lvl>
+    <w:lvl w:ilvl="4" w:tplc="08090019" w:tentative="1">
+      <w:start w:val="1"/>
+      <w:numFmt w:val="lowerLetter"/>
+      <w:lvlText w:val="%5."/>
+      <w:lvlJc w:val="left"/>
+      <w:pPr>
+        <w:ind w:left="3600" w:hanging="360"/>
+      </w:pPr>
+    </w:lvl>
+    <w:lvl w:ilvl="5" w:tplc="0809001B" w:tentative="1">
+      <w:start w:val="1"/>
+      <w:numFmt w:val="lowerRoman"/>
+      <w:lvlText w:val="%6."/>
+      <w:lvlJc w:val="right"/>
+      <w:pPr>
+        <w:ind w:left="4320" w:hanging="180"/>
+      </w:pPr>
+    </w:lvl>
+    <w:lvl w:ilvl="6" w:tplc="0809000F" w:tentative="1">
+      <w:start w:val="1"/>
+      <w:numFmt w:val="decimal"/>
+      <w:lvlText w:val="%7."/>
+      <w:lvlJc w:val="left"/>
+      <w:pPr>
+        <w:ind w:left="5040" w:hanging="360"/>
+      </w:pPr>
+    </w:lvl>
+    <w:lvl w:ilvl="7" w:tplc="08090019" w:tentative="1">
+      <w:start w:val="1"/>
+      <w:numFmt w:val="lowerLetter"/>
+      <w:lvlText w:val="%8."/>
+      <w:lvlJc w:val="left"/>
+      <w:pPr>
+        <w:ind w:left="5760" w:hanging="360"/>
+      </w:pPr>
+    </w:lvl>
+    <w:lvl w:ilvl="8" w:tplc="0809001B" w:tentative="1">
+      <w:start w:val="1"/>
+      <w:numFmt w:val="lowerRoman"/>
+      <w:lvlText w:val="%9."/>
+      <w:lvlJc w:val="right"/>
+      <w:pPr>
+        <w:ind w:left="6480" w:hanging="180"/>
+      </w:pPr>
+    </w:lvl>
+  </w:abstractNum>
+  <w:abstractNum w:abstractNumId="6">
     <w:nsid w:val="3EEE6367"/>
     <w:multiLevelType w:val="multilevel"/>
     <w:tmpl w:val="00000001"/>
@@ -3654,7 +5366,7 @@
       </w:pPr>
     </w:lvl>
   </w:abstractNum>
-  <w:abstractNum w:abstractNumId="5">
+  <w:abstractNum w:abstractNumId="7">
     <w:nsid w:val="6D3B2E0E"/>
     <w:multiLevelType w:val="multilevel"/>
     <w:tmpl w:val="514E8FDA"/>
@@ -3804,13 +5516,19 @@
     <w:abstractNumId w:val="3"/>
   </w:num>
   <w:num w:numId="4">
-    <w:abstractNumId w:val="4"/>
+    <w:abstractNumId w:val="6"/>
   </w:num>
   <w:num w:numId="5">
-    <w:abstractNumId w:val="5"/>
+    <w:abstractNumId w:val="7"/>
   </w:num>
   <w:num w:numId="6">
     <w:abstractNumId w:val="0"/>
+  </w:num>
+  <w:num w:numId="7">
+    <w:abstractNumId w:val="4"/>
+  </w:num>
+  <w:num w:numId="8">
+    <w:abstractNumId w:val="5"/>
   </w:num>
 </w:numbering>
 </file>
@@ -3837,6 +5555,7 @@
     <w:lsdException w:name="heading 7" w:semiHidden="1" w:unhideWhenUsed="1" w:qFormat="1"/>
     <w:lsdException w:name="heading 8" w:semiHidden="1" w:unhideWhenUsed="1" w:qFormat="1"/>
     <w:lsdException w:name="heading 9" w:semiHidden="1" w:unhideWhenUsed="1" w:qFormat="1"/>
+    <w:lsdException w:name="footnote text" w:qFormat="1"/>
     <w:lsdException w:name="caption" w:qFormat="1"/>
     <w:lsdException w:name="Title" w:qFormat="1"/>
     <w:lsdException w:name="Subtitle" w:qFormat="1"/>
@@ -3957,15 +5676,23 @@
   <w:style w:type="paragraph" w:default="1" w:styleId="Normal">
     <w:name w:val="Normal"/>
     <w:qFormat/>
-    <w:rsid w:val="003D7375"/>
+    <w:rsid w:val="004410EF"/>
     <w:pPr>
-      <w:spacing w:after="57"/>
+      <w:widowControl w:val="0"/>
+      <w:spacing w:after="220"/>
       <w:jc w:val="both"/>
+      <w:pPrChange w:id="0" w:author=" Jonathan Cooper" w:date="2012-06-08T10:52:00Z">
+        <w:pPr/>
+      </w:pPrChange>
     </w:pPr>
     <w:rPr>
-      <w:rFonts w:eastAsia="Arial Unicode MS"/>
-      <w:kern w:val="1"/>
-      <w:szCs w:val="24"/>
+      <w:sz w:val="22"/>
+      <w:rPrChange w:id="0" w:author=" Jonathan Cooper" w:date="2012-06-08T10:52:00Z">
+        <w:rPr>
+          <w:sz w:val="22"/>
+          <w:lang w:val="en-GB" w:eastAsia="en-GB" w:bidi="ar-SA"/>
+        </w:rPr>
+      </w:rPrChange>
     </w:rPr>
   </w:style>
   <w:style w:type="paragraph" w:styleId="Heading1">
@@ -3991,24 +5718,41 @@
   </w:style>
   <w:style w:type="paragraph" w:styleId="Heading2">
     <w:name w:val="heading 2"/>
-    <w:basedOn w:val="Heading"/>
+    <w:basedOn w:val="Normal"/>
     <w:next w:val="Normal"/>
+    <w:link w:val="Heading2Char"/>
     <w:qFormat/>
-    <w:rsid w:val="009C1ED1"/>
+    <w:rsid w:val="00551D53"/>
     <w:pPr>
-      <w:numPr>
-        <w:ilvl w:val="1"/>
-        <w:numId w:val="1"/>
-      </w:numPr>
-      <w:spacing w:before="120" w:after="60"/>
-      <w:jc w:val="left"/>
+      <w:keepNext/>
+      <w:spacing w:after="120"/>
       <w:outlineLvl w:val="1"/>
+      <w:pPrChange w:id="1" w:author=" Jonathan Cooper" w:date="2012-06-08T10:43:00Z">
+        <w:pPr>
+          <w:keepNext/>
+          <w:widowControl w:val="0"/>
+          <w:spacing w:before="240" w:after="60"/>
+          <w:jc w:val="both"/>
+          <w:outlineLvl w:val="1"/>
+        </w:pPr>
+      </w:pPrChange>
     </w:pPr>
     <w:rPr>
       <w:b/>
       <w:bCs/>
       <w:iCs/>
-      <w:sz w:val="26"/>
+      <w:szCs w:val="28"/>
+      <w:rPrChange w:id="1" w:author=" Jonathan Cooper" w:date="2012-06-08T10:43:00Z">
+        <w:rPr>
+          <w:b/>
+          <w:bCs/>
+          <w:i/>
+          <w:iCs/>
+          <w:sz w:val="22"/>
+          <w:szCs w:val="28"/>
+          <w:lang w:val="en-GB" w:eastAsia="en-GB" w:bidi="ar-SA"/>
+        </w:rPr>
+      </w:rPrChange>
     </w:rPr>
   </w:style>
   <w:style w:type="paragraph" w:styleId="Heading3">
@@ -4221,30 +5965,6 @@
       </w:tabs>
     </w:pPr>
   </w:style>
-  <w:style w:type="paragraph" w:styleId="FootnoteText">
-    <w:name w:val="footnote text"/>
-    <w:basedOn w:val="Normal"/>
-    <w:rsid w:val="003D7375"/>
-    <w:pPr>
-      <w:suppressLineNumbers/>
-      <w:ind w:left="283" w:hanging="283"/>
-    </w:pPr>
-    <w:rPr>
-      <w:szCs w:val="20"/>
-    </w:rPr>
-  </w:style>
-  <w:style w:type="paragraph" w:customStyle="1" w:styleId="References">
-    <w:name w:val="References"/>
-    <w:basedOn w:val="ListNumber"/>
-    <w:rsid w:val="00611474"/>
-    <w:pPr>
-      <w:numPr>
-        <w:numId w:val="6"/>
-      </w:numPr>
-      <w:spacing w:after="113"/>
-      <w:jc w:val="left"/>
-    </w:pPr>
-  </w:style>
   <w:style w:type="paragraph" w:styleId="Footer">
     <w:name w:val="footer"/>
     <w:basedOn w:val="Normal"/>
@@ -4281,9 +6001,6 @@
     <w:basedOn w:val="Normal"/>
     <w:semiHidden/>
     <w:rsid w:val="00353349"/>
-    <w:rPr>
-      <w:szCs w:val="20"/>
-    </w:rPr>
   </w:style>
   <w:style w:type="paragraph" w:styleId="CommentSubject">
     <w:name w:val="annotation subject"/>
@@ -4304,6 +6021,168 @@
   <w:style w:type="character" w:customStyle="1" w:styleId="pseudotab">
     <w:name w:val="pseudotab"/>
     <w:rsid w:val="00911D93"/>
+  </w:style>
+  <w:style w:type="character" w:customStyle="1" w:styleId="TitleChar">
+    <w:name w:val="Title Char"/>
+    <w:rsid w:val="002951DF"/>
+    <w:rPr>
+      <w:rFonts w:eastAsia="Times New Roman" w:cs="Times New Roman"/>
+      <w:b/>
+      <w:bCs/>
+      <w:kern w:val="28"/>
+      <w:sz w:val="28"/>
+      <w:szCs w:val="32"/>
+    </w:rPr>
+  </w:style>
+  <w:style w:type="character" w:customStyle="1" w:styleId="SubtitleChar">
+    <w:name w:val="Subtitle Char"/>
+    <w:rsid w:val="002951DF"/>
+    <w:rPr>
+      <w:rFonts w:eastAsia="Times New Roman" w:cs="Times New Roman"/>
+      <w:kern w:val="1"/>
+      <w:sz w:val="24"/>
+      <w:szCs w:val="24"/>
+    </w:rPr>
+  </w:style>
+  <w:style w:type="paragraph" w:styleId="Title">
+    <w:name w:val="Title"/>
+    <w:basedOn w:val="Normal"/>
+    <w:next w:val="Normal"/>
+    <w:link w:val="TitleChar1"/>
+    <w:qFormat/>
+    <w:rsid w:val="00F54513"/>
+    <w:pPr>
+      <w:spacing w:after="120"/>
+      <w:jc w:val="center"/>
+      <w:outlineLvl w:val="0"/>
+      <w:pPrChange w:id="2" w:author=" Jonathan Cooper" w:date="2012-06-08T10:34:00Z">
+        <w:pPr>
+          <w:widowControl w:val="0"/>
+          <w:spacing w:before="240" w:after="60"/>
+          <w:jc w:val="center"/>
+          <w:outlineLvl w:val="0"/>
+        </w:pPr>
+      </w:pPrChange>
+    </w:pPr>
+    <w:rPr>
+      <w:b/>
+      <w:bCs/>
+      <w:kern w:val="28"/>
+      <w:sz w:val="28"/>
+      <w:szCs w:val="32"/>
+      <w:rPrChange w:id="2" w:author=" Jonathan Cooper" w:date="2012-06-08T10:34:00Z">
+        <w:rPr>
+          <w:rFonts w:ascii="Cambria" w:hAnsi="Cambria"/>
+          <w:b/>
+          <w:bCs/>
+          <w:kern w:val="28"/>
+          <w:sz w:val="32"/>
+          <w:szCs w:val="32"/>
+          <w:lang w:val="en-GB" w:eastAsia="en-GB" w:bidi="ar-SA"/>
+        </w:rPr>
+      </w:rPrChange>
+    </w:rPr>
+  </w:style>
+  <w:style w:type="character" w:customStyle="1" w:styleId="TitleChar1">
+    <w:name w:val="Title Char1"/>
+    <w:link w:val="Title"/>
+    <w:rsid w:val="00F54513"/>
+    <w:rPr>
+      <w:rFonts w:eastAsia="Times New Roman" w:cs="Times New Roman"/>
+      <w:b/>
+      <w:bCs/>
+      <w:kern w:val="28"/>
+      <w:sz w:val="28"/>
+      <w:szCs w:val="32"/>
+    </w:rPr>
+  </w:style>
+  <w:style w:type="character" w:customStyle="1" w:styleId="Heading2Char">
+    <w:name w:val="Heading 2 Char"/>
+    <w:link w:val="Heading2"/>
+    <w:rsid w:val="00551D53"/>
+    <w:rPr>
+      <w:rFonts w:eastAsia="Times New Roman" w:cs="Times New Roman"/>
+      <w:b/>
+      <w:bCs/>
+      <w:iCs/>
+      <w:sz w:val="22"/>
+      <w:szCs w:val="28"/>
+    </w:rPr>
+  </w:style>
+  <w:style w:type="paragraph" w:customStyle="1" w:styleId="Refs">
+    <w:name w:val="Refs"/>
+    <w:basedOn w:val="Normal"/>
+    <w:link w:val="RefsChar"/>
+    <w:qFormat/>
+    <w:rsid w:val="00551D53"/>
+    <w:pPr>
+      <w:numPr>
+        <w:numId w:val="8"/>
+      </w:numPr>
+      <w:ind w:left="357" w:hanging="357"/>
+      <w:jc w:val="left"/>
+      <w:pPrChange w:id="3" w:author=" Jonathan Cooper" w:date="2012-06-08T10:42:00Z">
+        <w:pPr>
+          <w:widowControl w:val="0"/>
+          <w:numPr>
+            <w:numId w:val="8"/>
+          </w:numPr>
+          <w:spacing w:after="220"/>
+          <w:ind w:left="720" w:hanging="360"/>
+        </w:pPr>
+      </w:pPrChange>
+    </w:pPr>
+    <w:rPr>
+      <w:rPrChange w:id="3" w:author=" Jonathan Cooper" w:date="2012-06-08T10:42:00Z">
+        <w:rPr>
+          <w:sz w:val="22"/>
+          <w:lang w:val="en-GB" w:eastAsia="en-GB" w:bidi="ar-SA"/>
+        </w:rPr>
+      </w:rPrChange>
+    </w:rPr>
+  </w:style>
+  <w:style w:type="paragraph" w:styleId="FootnoteText">
+    <w:name w:val="footnote text"/>
+    <w:basedOn w:val="Normal"/>
+    <w:link w:val="FootnoteTextChar"/>
+    <w:qFormat/>
+    <w:rsid w:val="00551D53"/>
+    <w:pPr>
+      <w:spacing w:after="0"/>
+      <w:jc w:val="left"/>
+      <w:pPrChange w:id="4" w:author=" Jonathan Cooper" w:date="2012-06-08T10:36:00Z">
+        <w:pPr>
+          <w:widowControl w:val="0"/>
+          <w:spacing w:after="220"/>
+          <w:jc w:val="both"/>
+        </w:pPr>
+      </w:pPrChange>
+    </w:pPr>
+    <w:rPr>
+      <w:sz w:val="18"/>
+      <w:rPrChange w:id="4" w:author=" Jonathan Cooper" w:date="2012-06-08T10:36:00Z">
+        <w:rPr>
+          <w:sz w:val="18"/>
+          <w:lang w:val="en-GB" w:eastAsia="en-GB" w:bidi="ar-SA"/>
+        </w:rPr>
+      </w:rPrChange>
+    </w:rPr>
+  </w:style>
+  <w:style w:type="character" w:customStyle="1" w:styleId="FootnoteTextChar">
+    <w:name w:val="Footnote Text Char"/>
+    <w:link w:val="FootnoteText"/>
+    <w:rsid w:val="00551D53"/>
+    <w:rPr>
+      <w:sz w:val="18"/>
+    </w:rPr>
+  </w:style>
+  <w:style w:type="character" w:customStyle="1" w:styleId="RefsChar">
+    <w:name w:val="Refs Char"/>
+    <w:link w:val="Refs"/>
+    <w:rsid w:val="00551D53"/>
+    <w:rPr>
+      <w:sz w:val="22"/>
+    </w:rPr>
   </w:style>
 </w:styles>
 </file>
@@ -4788,7 +6667,7 @@
 </file>
 
 <file path=customXml/itemProps1.xml><?xml version="1.0" encoding="utf-8"?>
-<ds:datastoreItem xmlns:ds="http://schemas.openxmlformats.org/officeDocument/2006/customXml" ds:itemID="{33F45F43-E6A7-4840-BCBB-816834248528}">
+<ds:datastoreItem xmlns:ds="http://schemas.openxmlformats.org/officeDocument/2006/customXml" ds:itemID="{D39F5B41-60C7-4BEC-9DD9-CAE859C06DD5}">
   <ds:schemaRefs>
     <ds:schemaRef ds:uri="http://schemas.openxmlformats.org/officeDocument/2006/bibliography"/>
   </ds:schemaRefs>

</xml_diff>